<commit_message>
Updated scraper, there is a problem with the news site. They posted an article without an image for the first time in 2 years. Incredible timing!
</commit_message>
<xml_diff>
--- a/documentation/BuildDocumentation.docx
+++ b/documentation/BuildDocumentation.docx
@@ -745,7 +745,25 @@
           <w:sz w:val="24"/>
           <w:szCs w:val="24"/>
         </w:rPr>
-        <w:t>In the new terminal, type “npm I” – This will install all the 3</w:t>
+        <w:t>In the new terminal, type “</w:t>
+      </w:r>
+      <w:proofErr w:type="spellStart"/>
+      <w:r>
+        <w:rPr>
+          <w:rFonts w:ascii="Times New Roman" w:hAnsi="Times New Roman" w:cs="Times New Roman"/>
+          <w:sz w:val="24"/>
+          <w:szCs w:val="24"/>
+        </w:rPr>
+        <w:t>npm</w:t>
+      </w:r>
+      <w:proofErr w:type="spellEnd"/>
+      <w:r>
+        <w:rPr>
+          <w:rFonts w:ascii="Times New Roman" w:hAnsi="Times New Roman" w:cs="Times New Roman"/>
+          <w:sz w:val="24"/>
+          <w:szCs w:val="24"/>
+        </w:rPr>
+        <w:t xml:space="preserve"> I” – This will install all the 3</w:t>
       </w:r>
       <w:r>
         <w:rPr>
@@ -785,7 +803,41 @@
           <w:sz w:val="24"/>
           <w:szCs w:val="24"/>
         </w:rPr>
-        <w:t>After installing all the package, type into the terminal: “nodemon app”</w:t>
+        <w:t>After installing all the package</w:t>
+      </w:r>
+      <w:r>
+        <w:rPr>
+          <w:rFonts w:ascii="Times New Roman" w:hAnsi="Times New Roman" w:cs="Times New Roman"/>
+          <w:sz w:val="24"/>
+          <w:szCs w:val="24"/>
+        </w:rPr>
+        <w:t>s</w:t>
+      </w:r>
+      <w:r>
+        <w:rPr>
+          <w:rFonts w:ascii="Times New Roman" w:hAnsi="Times New Roman" w:cs="Times New Roman"/>
+          <w:sz w:val="24"/>
+          <w:szCs w:val="24"/>
+        </w:rPr>
+        <w:t>, type into the terminal: “</w:t>
+      </w:r>
+      <w:proofErr w:type="spellStart"/>
+      <w:r>
+        <w:rPr>
+          <w:rFonts w:ascii="Times New Roman" w:hAnsi="Times New Roman" w:cs="Times New Roman"/>
+          <w:sz w:val="24"/>
+          <w:szCs w:val="24"/>
+        </w:rPr>
+        <w:t>nodemon</w:t>
+      </w:r>
+      <w:proofErr w:type="spellEnd"/>
+      <w:r>
+        <w:rPr>
+          <w:rFonts w:ascii="Times New Roman" w:hAnsi="Times New Roman" w:cs="Times New Roman"/>
+          <w:sz w:val="24"/>
+          <w:szCs w:val="24"/>
+        </w:rPr>
+        <w:t xml:space="preserve"> app”</w:t>
       </w:r>
     </w:p>
     <w:p>
@@ -931,6 +983,81 @@
         </w:rPr>
       </w:pPr>
     </w:p>
+    <w:p>
+      <w:pPr>
+        <w:rPr>
+          <w:rFonts w:ascii="Times New Roman" w:hAnsi="Times New Roman" w:cs="Times New Roman"/>
+          <w:sz w:val="24"/>
+          <w:szCs w:val="24"/>
+        </w:rPr>
+      </w:pPr>
+    </w:p>
+    <w:p>
+      <w:pPr>
+        <w:rPr>
+          <w:rFonts w:ascii="Times New Roman" w:hAnsi="Times New Roman" w:cs="Times New Roman"/>
+          <w:sz w:val="24"/>
+          <w:szCs w:val="24"/>
+        </w:rPr>
+      </w:pPr>
+    </w:p>
+    <w:p>
+      <w:pPr>
+        <w:rPr>
+          <w:rFonts w:ascii="Times New Roman" w:hAnsi="Times New Roman" w:cs="Times New Roman"/>
+          <w:sz w:val="24"/>
+          <w:szCs w:val="24"/>
+        </w:rPr>
+      </w:pPr>
+    </w:p>
+    <w:p>
+      <w:pPr>
+        <w:rPr>
+          <w:rFonts w:ascii="Times New Roman" w:hAnsi="Times New Roman" w:cs="Times New Roman"/>
+          <w:sz w:val="24"/>
+          <w:szCs w:val="24"/>
+        </w:rPr>
+      </w:pPr>
+    </w:p>
+    <w:p>
+      <w:pPr>
+        <w:rPr>
+          <w:rFonts w:ascii="Times New Roman" w:hAnsi="Times New Roman" w:cs="Times New Roman"/>
+          <w:sz w:val="24"/>
+          <w:szCs w:val="24"/>
+        </w:rPr>
+      </w:pPr>
+    </w:p>
+    <w:p>
+      <w:pPr>
+        <w:rPr>
+          <w:rFonts w:ascii="Times New Roman" w:hAnsi="Times New Roman" w:cs="Times New Roman"/>
+          <w:sz w:val="24"/>
+          <w:szCs w:val="24"/>
+        </w:rPr>
+      </w:pPr>
+    </w:p>
+    <w:p>
+      <w:pPr>
+        <w:pStyle w:val="Heading2"/>
+        <w:jc w:val="center"/>
+        <w:rPr>
+          <w:sz w:val="28"/>
+          <w:szCs w:val="28"/>
+          <w:u w:val="single"/>
+        </w:rPr>
+      </w:pPr>
+      <w:r>
+        <w:rPr>
+          <w:sz w:val="28"/>
+          <w:szCs w:val="28"/>
+          <w:u w:val="single"/>
+        </w:rPr>
+        <w:lastRenderedPageBreak/>
+        <w:t>User Manual</w:t>
+      </w:r>
+    </w:p>
+    <w:p/>
     <w:sectPr>
       <w:headerReference w:type="default" r:id="rId14"/>
       <w:pgSz w:w="12240" w:h="15840"/>

</xml_diff>

<commit_message>
Added more to build documentation
</commit_message>
<xml_diff>
--- a/documentation/BuildDocumentation.docx
+++ b/documentation/BuildDocumentation.docx
@@ -763,7 +763,25 @@
           <w:sz w:val="24"/>
           <w:szCs w:val="24"/>
         </w:rPr>
-        <w:t xml:space="preserve"> I” – This will install all the 3</w:t>
+        <w:t xml:space="preserve"> </w:t>
+      </w:r>
+      <w:proofErr w:type="spellStart"/>
+      <w:r>
+        <w:rPr>
+          <w:rFonts w:ascii="Times New Roman" w:hAnsi="Times New Roman" w:cs="Times New Roman"/>
+          <w:sz w:val="24"/>
+          <w:szCs w:val="24"/>
+        </w:rPr>
+        <w:t>i</w:t>
+      </w:r>
+      <w:proofErr w:type="spellEnd"/>
+      <w:r>
+        <w:rPr>
+          <w:rFonts w:ascii="Times New Roman" w:hAnsi="Times New Roman" w:cs="Times New Roman"/>
+          <w:sz w:val="24"/>
+          <w:szCs w:val="24"/>
+        </w:rPr>
+        <w:t>” – This will install all the 3</w:t>
       </w:r>
       <w:r>
         <w:rPr>
@@ -781,6 +799,83 @@
           <w:szCs w:val="24"/>
         </w:rPr>
         <w:t xml:space="preserve"> party node packages we are using</w:t>
+      </w:r>
+    </w:p>
+    <w:p>
+      <w:pPr>
+        <w:pStyle w:val="ListParagraph"/>
+        <w:numPr>
+          <w:ilvl w:val="0"/>
+          <w:numId w:val="4"/>
+        </w:numPr>
+        <w:rPr>
+          <w:rFonts w:ascii="Times New Roman" w:hAnsi="Times New Roman" w:cs="Times New Roman"/>
+          <w:sz w:val="24"/>
+          <w:szCs w:val="24"/>
+          <w:u w:val="single"/>
+        </w:rPr>
+      </w:pPr>
+      <w:r>
+        <w:rPr>
+          <w:rFonts w:ascii="Times New Roman" w:hAnsi="Times New Roman" w:cs="Times New Roman"/>
+          <w:sz w:val="24"/>
+          <w:szCs w:val="24"/>
+        </w:rPr>
+        <w:t>Additionally, type in “</w:t>
+      </w:r>
+      <w:proofErr w:type="spellStart"/>
+      <w:r>
+        <w:rPr>
+          <w:rFonts w:ascii="Times New Roman" w:hAnsi="Times New Roman" w:cs="Times New Roman"/>
+          <w:sz w:val="24"/>
+          <w:szCs w:val="24"/>
+        </w:rPr>
+        <w:t>npm</w:t>
+      </w:r>
+      <w:proofErr w:type="spellEnd"/>
+      <w:r>
+        <w:rPr>
+          <w:rFonts w:ascii="Times New Roman" w:hAnsi="Times New Roman" w:cs="Times New Roman"/>
+          <w:sz w:val="24"/>
+          <w:szCs w:val="24"/>
+        </w:rPr>
+        <w:t xml:space="preserve"> install -g </w:t>
+      </w:r>
+      <w:proofErr w:type="spellStart"/>
+      <w:r>
+        <w:rPr>
+          <w:rFonts w:ascii="Times New Roman" w:hAnsi="Times New Roman" w:cs="Times New Roman"/>
+          <w:sz w:val="24"/>
+          <w:szCs w:val="24"/>
+        </w:rPr>
+        <w:t>nodemon</w:t>
+      </w:r>
+      <w:proofErr w:type="spellEnd"/>
+      <w:r>
+        <w:rPr>
+          <w:rFonts w:ascii="Times New Roman" w:hAnsi="Times New Roman" w:cs="Times New Roman"/>
+          <w:sz w:val="24"/>
+          <w:szCs w:val="24"/>
+        </w:rPr>
+        <w:t xml:space="preserve">” to install the </w:t>
+      </w:r>
+      <w:proofErr w:type="spellStart"/>
+      <w:r>
+        <w:rPr>
+          <w:rFonts w:ascii="Times New Roman" w:hAnsi="Times New Roman" w:cs="Times New Roman"/>
+          <w:sz w:val="24"/>
+          <w:szCs w:val="24"/>
+        </w:rPr>
+        <w:t>nodemon</w:t>
+      </w:r>
+      <w:proofErr w:type="spellEnd"/>
+      <w:r>
+        <w:rPr>
+          <w:rFonts w:ascii="Times New Roman" w:hAnsi="Times New Roman" w:cs="Times New Roman"/>
+          <w:sz w:val="24"/>
+          <w:szCs w:val="24"/>
+        </w:rPr>
+        <w:t xml:space="preserve"> addon.</w:t>
       </w:r>
     </w:p>
     <w:p>
@@ -980,6 +1075,467 @@
           <w:rFonts w:ascii="Times New Roman" w:hAnsi="Times New Roman" w:cs="Times New Roman"/>
           <w:sz w:val="24"/>
           <w:szCs w:val="24"/>
+          <w:u w:val="single"/>
+        </w:rPr>
+      </w:pPr>
+      <w:r>
+        <w:rPr>
+          <w:rFonts w:ascii="Times New Roman" w:hAnsi="Times New Roman" w:cs="Times New Roman"/>
+          <w:sz w:val="24"/>
+          <w:szCs w:val="24"/>
+          <w:u w:val="single"/>
+        </w:rPr>
+        <w:t>Possible problems during build</w:t>
+      </w:r>
+    </w:p>
+    <w:p>
+      <w:pPr>
+        <w:pStyle w:val="ListParagraph"/>
+        <w:numPr>
+          <w:ilvl w:val="0"/>
+          <w:numId w:val="5"/>
+        </w:numPr>
+        <w:rPr>
+          <w:rFonts w:ascii="Times New Roman" w:hAnsi="Times New Roman" w:cs="Times New Roman"/>
+          <w:sz w:val="24"/>
+          <w:szCs w:val="24"/>
+          <w:u w:val="single"/>
+        </w:rPr>
+      </w:pPr>
+      <w:r>
+        <w:rPr>
+          <w:rFonts w:ascii="Times New Roman" w:hAnsi="Times New Roman" w:cs="Times New Roman"/>
+          <w:sz w:val="24"/>
+          <w:szCs w:val="24"/>
+        </w:rPr>
+        <w:t>Dependencies not installed, creating error when building</w:t>
+      </w:r>
+      <w:r>
+        <w:rPr>
+          <w:rFonts w:ascii="Times New Roman" w:hAnsi="Times New Roman" w:cs="Times New Roman"/>
+          <w:sz w:val="24"/>
+          <w:szCs w:val="24"/>
+        </w:rPr>
+        <w:t xml:space="preserve"> (Mongo, NodeJS, </w:t>
+      </w:r>
+      <w:proofErr w:type="spellStart"/>
+      <w:r>
+        <w:rPr>
+          <w:rFonts w:ascii="Times New Roman" w:hAnsi="Times New Roman" w:cs="Times New Roman"/>
+          <w:sz w:val="24"/>
+          <w:szCs w:val="24"/>
+        </w:rPr>
+        <w:t>etc</w:t>
+      </w:r>
+      <w:proofErr w:type="spellEnd"/>
+      <w:r>
+        <w:rPr>
+          <w:rFonts w:ascii="Times New Roman" w:hAnsi="Times New Roman" w:cs="Times New Roman"/>
+          <w:sz w:val="24"/>
+          <w:szCs w:val="24"/>
+        </w:rPr>
+        <w:t>)</w:t>
+      </w:r>
+    </w:p>
+    <w:p>
+      <w:pPr>
+        <w:pStyle w:val="ListParagraph"/>
+        <w:numPr>
+          <w:ilvl w:val="0"/>
+          <w:numId w:val="5"/>
+        </w:numPr>
+        <w:rPr>
+          <w:rFonts w:ascii="Times New Roman" w:hAnsi="Times New Roman" w:cs="Times New Roman"/>
+          <w:sz w:val="24"/>
+          <w:szCs w:val="24"/>
+          <w:u w:val="single"/>
+        </w:rPr>
+      </w:pPr>
+      <w:r>
+        <w:rPr>
+          <w:rFonts w:ascii="Times New Roman" w:hAnsi="Times New Roman" w:cs="Times New Roman"/>
+          <w:sz w:val="24"/>
+          <w:szCs w:val="24"/>
+        </w:rPr>
+        <w:t xml:space="preserve">MongoDB might have been installed, but not running as a service. To address </w:t>
+      </w:r>
+      <w:r>
+        <w:rPr>
+          <w:rFonts w:ascii="Times New Roman" w:hAnsi="Times New Roman" w:cs="Times New Roman"/>
+          <w:sz w:val="24"/>
+          <w:szCs w:val="24"/>
+        </w:rPr>
+        <w:t>this,</w:t>
+      </w:r>
+      <w:r>
+        <w:rPr>
+          <w:rFonts w:ascii="Times New Roman" w:hAnsi="Times New Roman" w:cs="Times New Roman"/>
+          <w:sz w:val="24"/>
+          <w:szCs w:val="24"/>
+        </w:rPr>
+        <w:t xml:space="preserve"> go to Control Panel &gt; Search “Admin” &gt; Administrative Tools &gt; </w:t>
+      </w:r>
+      <w:r>
+        <w:rPr>
+          <w:rFonts w:ascii="Times New Roman" w:hAnsi="Times New Roman" w:cs="Times New Roman"/>
+          <w:sz w:val="24"/>
+          <w:szCs w:val="24"/>
+        </w:rPr>
+        <w:t>Service &gt; Ensure that MongoDB Server (MongoDB) has a status of “Running”</w:t>
+      </w:r>
+    </w:p>
+    <w:p>
+      <w:pPr>
+        <w:pStyle w:val="ListParagraph"/>
+        <w:numPr>
+          <w:ilvl w:val="0"/>
+          <w:numId w:val="5"/>
+        </w:numPr>
+        <w:rPr>
+          <w:rFonts w:ascii="Times New Roman" w:hAnsi="Times New Roman" w:cs="Times New Roman"/>
+          <w:sz w:val="24"/>
+          <w:szCs w:val="24"/>
+          <w:u w:val="single"/>
+        </w:rPr>
+      </w:pPr>
+      <w:r>
+        <w:rPr>
+          <w:rFonts w:ascii="Times New Roman" w:hAnsi="Times New Roman" w:cs="Times New Roman"/>
+          <w:sz w:val="24"/>
+          <w:szCs w:val="24"/>
+        </w:rPr>
+        <w:t xml:space="preserve">MongoDB may complain about not being set as a system environment variable. To address this, </w:t>
+      </w:r>
+      <w:r>
+        <w:rPr>
+          <w:rFonts w:ascii="Times New Roman" w:hAnsi="Times New Roman" w:cs="Times New Roman"/>
+          <w:sz w:val="24"/>
+          <w:szCs w:val="24"/>
+        </w:rPr>
+        <w:t xml:space="preserve">go to the windows search &gt; Edit the system environment variables &gt; </w:t>
+      </w:r>
+      <w:r>
+        <w:rPr>
+          <w:rFonts w:ascii="Times New Roman" w:hAnsi="Times New Roman" w:cs="Times New Roman"/>
+          <w:sz w:val="24"/>
+          <w:szCs w:val="24"/>
+        </w:rPr>
+        <w:t xml:space="preserve">System variables &gt; Edit &gt; New &gt; Post path to the MongoDB bin directory located on computer, </w:t>
+      </w:r>
+      <w:r>
+        <w:rPr>
+          <w:rFonts w:ascii="Times New Roman" w:hAnsi="Times New Roman" w:cs="Times New Roman"/>
+          <w:sz w:val="24"/>
+          <w:szCs w:val="24"/>
+        </w:rPr>
+        <w:lastRenderedPageBreak/>
+        <w:t>find this path by opening file explorer &gt; locating the bin in mongo server &gt; copying URI from top bar &gt; paste into path variable &gt; Ok &gt; Ok &gt; Ok</w:t>
+      </w:r>
+    </w:p>
+    <w:p>
+      <w:pPr>
+        <w:pStyle w:val="ListParagraph"/>
+        <w:numPr>
+          <w:ilvl w:val="0"/>
+          <w:numId w:val="5"/>
+        </w:numPr>
+        <w:rPr>
+          <w:rFonts w:ascii="Times New Roman" w:hAnsi="Times New Roman" w:cs="Times New Roman"/>
+          <w:sz w:val="24"/>
+          <w:szCs w:val="24"/>
+          <w:u w:val="single"/>
+        </w:rPr>
+      </w:pPr>
+      <w:proofErr w:type="spellStart"/>
+      <w:r>
+        <w:rPr>
+          <w:rFonts w:ascii="Times New Roman" w:hAnsi="Times New Roman" w:cs="Times New Roman"/>
+          <w:sz w:val="24"/>
+          <w:szCs w:val="24"/>
+        </w:rPr>
+        <w:t>Nodemon</w:t>
+      </w:r>
+      <w:proofErr w:type="spellEnd"/>
+      <w:r>
+        <w:rPr>
+          <w:rFonts w:ascii="Times New Roman" w:hAnsi="Times New Roman" w:cs="Times New Roman"/>
+          <w:sz w:val="24"/>
+          <w:szCs w:val="24"/>
+        </w:rPr>
+        <w:t xml:space="preserve"> may complain to Window users about </w:t>
+      </w:r>
+      <w:proofErr w:type="spellStart"/>
+      <w:r>
+        <w:rPr>
+          <w:rFonts w:ascii="Times New Roman" w:hAnsi="Times New Roman" w:cs="Times New Roman"/>
+          <w:sz w:val="24"/>
+          <w:szCs w:val="24"/>
+        </w:rPr>
+        <w:t>powershell</w:t>
+      </w:r>
+      <w:proofErr w:type="spellEnd"/>
+      <w:r>
+        <w:rPr>
+          <w:rFonts w:ascii="Times New Roman" w:hAnsi="Times New Roman" w:cs="Times New Roman"/>
+          <w:sz w:val="24"/>
+          <w:szCs w:val="24"/>
+        </w:rPr>
+        <w:t xml:space="preserve"> policies not allowing the computer to run scripts. To fix this, you must open </w:t>
+      </w:r>
+      <w:proofErr w:type="spellStart"/>
+      <w:r>
+        <w:rPr>
+          <w:rFonts w:ascii="Times New Roman" w:hAnsi="Times New Roman" w:cs="Times New Roman"/>
+          <w:sz w:val="24"/>
+          <w:szCs w:val="24"/>
+        </w:rPr>
+        <w:t>powershell</w:t>
+      </w:r>
+      <w:proofErr w:type="spellEnd"/>
+      <w:r>
+        <w:rPr>
+          <w:rFonts w:ascii="Times New Roman" w:hAnsi="Times New Roman" w:cs="Times New Roman"/>
+          <w:sz w:val="24"/>
+          <w:szCs w:val="24"/>
+        </w:rPr>
+        <w:t xml:space="preserve"> and change a security policy. </w:t>
+      </w:r>
+      <w:r>
+        <w:rPr>
+          <w:rFonts w:ascii="Times New Roman" w:hAnsi="Times New Roman" w:cs="Times New Roman"/>
+          <w:sz w:val="24"/>
+          <w:szCs w:val="24"/>
+        </w:rPr>
+        <w:t xml:space="preserve">Run </w:t>
+      </w:r>
+      <w:proofErr w:type="spellStart"/>
+      <w:r>
+        <w:rPr>
+          <w:rFonts w:ascii="Times New Roman" w:hAnsi="Times New Roman" w:cs="Times New Roman"/>
+          <w:sz w:val="24"/>
+          <w:szCs w:val="24"/>
+        </w:rPr>
+        <w:t>Powershell</w:t>
+      </w:r>
+      <w:proofErr w:type="spellEnd"/>
+      <w:r>
+        <w:rPr>
+          <w:rFonts w:ascii="Times New Roman" w:hAnsi="Times New Roman" w:cs="Times New Roman"/>
+          <w:sz w:val="24"/>
+          <w:szCs w:val="24"/>
+        </w:rPr>
+        <w:t xml:space="preserve"> as an admin &gt; then “Set-</w:t>
+      </w:r>
+      <w:proofErr w:type="spellStart"/>
+      <w:r>
+        <w:rPr>
+          <w:rFonts w:ascii="Times New Roman" w:hAnsi="Times New Roman" w:cs="Times New Roman"/>
+          <w:sz w:val="24"/>
+          <w:szCs w:val="24"/>
+        </w:rPr>
+        <w:t>ExecutionPolicy</w:t>
+      </w:r>
+      <w:proofErr w:type="spellEnd"/>
+      <w:r>
+        <w:rPr>
+          <w:rFonts w:ascii="Times New Roman" w:hAnsi="Times New Roman" w:cs="Times New Roman"/>
+          <w:sz w:val="24"/>
+          <w:szCs w:val="24"/>
+        </w:rPr>
+        <w:t xml:space="preserve"> </w:t>
+      </w:r>
+      <w:proofErr w:type="spellStart"/>
+      <w:r>
+        <w:rPr>
+          <w:rFonts w:ascii="Times New Roman" w:hAnsi="Times New Roman" w:cs="Times New Roman"/>
+          <w:sz w:val="24"/>
+          <w:szCs w:val="24"/>
+        </w:rPr>
+        <w:t>RemoteSigned</w:t>
+      </w:r>
+      <w:proofErr w:type="spellEnd"/>
+      <w:r>
+        <w:rPr>
+          <w:rFonts w:ascii="Times New Roman" w:hAnsi="Times New Roman" w:cs="Times New Roman"/>
+          <w:sz w:val="24"/>
+          <w:szCs w:val="24"/>
+        </w:rPr>
+        <w:t xml:space="preserve"> -Scope </w:t>
+      </w:r>
+      <w:proofErr w:type="spellStart"/>
+      <w:r>
+        <w:rPr>
+          <w:rFonts w:ascii="Times New Roman" w:hAnsi="Times New Roman" w:cs="Times New Roman"/>
+          <w:sz w:val="24"/>
+          <w:szCs w:val="24"/>
+        </w:rPr>
+        <w:t>CurrentUser</w:t>
+      </w:r>
+      <w:proofErr w:type="spellEnd"/>
+      <w:r>
+        <w:rPr>
+          <w:rFonts w:ascii="Times New Roman" w:hAnsi="Times New Roman" w:cs="Times New Roman"/>
+          <w:sz w:val="24"/>
+          <w:szCs w:val="24"/>
+        </w:rPr>
+        <w:t xml:space="preserve">”. This should allow the </w:t>
+      </w:r>
+      <w:proofErr w:type="spellStart"/>
+      <w:r>
+        <w:rPr>
+          <w:rFonts w:ascii="Times New Roman" w:hAnsi="Times New Roman" w:cs="Times New Roman"/>
+          <w:sz w:val="24"/>
+          <w:szCs w:val="24"/>
+        </w:rPr>
+        <w:t>nodemon</w:t>
+      </w:r>
+      <w:proofErr w:type="spellEnd"/>
+      <w:r>
+        <w:rPr>
+          <w:rFonts w:ascii="Times New Roman" w:hAnsi="Times New Roman" w:cs="Times New Roman"/>
+          <w:sz w:val="24"/>
+          <w:szCs w:val="24"/>
+        </w:rPr>
+        <w:t xml:space="preserve"> script to run on the computer.</w:t>
+      </w:r>
+    </w:p>
+    <w:p>
+      <w:pPr>
+        <w:pStyle w:val="ListParagraph"/>
+        <w:numPr>
+          <w:ilvl w:val="0"/>
+          <w:numId w:val="5"/>
+        </w:numPr>
+        <w:rPr>
+          <w:rFonts w:ascii="Times New Roman" w:hAnsi="Times New Roman" w:cs="Times New Roman"/>
+          <w:sz w:val="24"/>
+          <w:szCs w:val="24"/>
+          <w:u w:val="single"/>
+        </w:rPr>
+      </w:pPr>
+      <w:r>
+        <w:rPr>
+          <w:rFonts w:ascii="Times New Roman" w:hAnsi="Times New Roman" w:cs="Times New Roman"/>
+          <w:sz w:val="24"/>
+          <w:szCs w:val="24"/>
+        </w:rPr>
+        <w:t xml:space="preserve">If problems persist, googling could result in some useful stack overflow articles. Otherwise contact a team member for further guidance. MongoDB seems to be finicky </w:t>
+      </w:r>
+      <w:proofErr w:type="gramStart"/>
+      <w:r>
+        <w:rPr>
+          <w:rFonts w:ascii="Times New Roman" w:hAnsi="Times New Roman" w:cs="Times New Roman"/>
+          <w:sz w:val="24"/>
+          <w:szCs w:val="24"/>
+        </w:rPr>
+        <w:t>in regards to</w:t>
+      </w:r>
+      <w:proofErr w:type="gramEnd"/>
+      <w:r>
+        <w:rPr>
+          <w:rFonts w:ascii="Times New Roman" w:hAnsi="Times New Roman" w:cs="Times New Roman"/>
+          <w:sz w:val="24"/>
+          <w:szCs w:val="24"/>
+        </w:rPr>
+        <w:t xml:space="preserve"> running locally for some reason.</w:t>
+      </w:r>
+    </w:p>
+    <w:p>
+      <w:pPr>
+        <w:rPr>
+          <w:rFonts w:ascii="Times New Roman" w:hAnsi="Times New Roman" w:cs="Times New Roman"/>
+          <w:sz w:val="24"/>
+          <w:szCs w:val="24"/>
+          <w:u w:val="single"/>
+        </w:rPr>
+      </w:pPr>
+    </w:p>
+    <w:p>
+      <w:pPr>
+        <w:rPr>
+          <w:rFonts w:ascii="Times New Roman" w:hAnsi="Times New Roman" w:cs="Times New Roman"/>
+          <w:sz w:val="24"/>
+          <w:szCs w:val="24"/>
+          <w:u w:val="single"/>
+        </w:rPr>
+      </w:pPr>
+    </w:p>
+    <w:p>
+      <w:pPr>
+        <w:rPr>
+          <w:rFonts w:ascii="Times New Roman" w:hAnsi="Times New Roman" w:cs="Times New Roman"/>
+          <w:sz w:val="24"/>
+          <w:szCs w:val="24"/>
+          <w:u w:val="single"/>
+        </w:rPr>
+      </w:pPr>
+    </w:p>
+    <w:p>
+      <w:pPr>
+        <w:rPr>
+          <w:rFonts w:ascii="Times New Roman" w:hAnsi="Times New Roman" w:cs="Times New Roman"/>
+          <w:sz w:val="24"/>
+          <w:szCs w:val="24"/>
+          <w:u w:val="single"/>
+        </w:rPr>
+      </w:pPr>
+    </w:p>
+    <w:p>
+      <w:pPr>
+        <w:rPr>
+          <w:rFonts w:ascii="Times New Roman" w:hAnsi="Times New Roman" w:cs="Times New Roman"/>
+          <w:sz w:val="24"/>
+          <w:szCs w:val="24"/>
+          <w:u w:val="single"/>
+        </w:rPr>
+      </w:pPr>
+    </w:p>
+    <w:p>
+      <w:pPr>
+        <w:rPr>
+          <w:rFonts w:ascii="Times New Roman" w:hAnsi="Times New Roman" w:cs="Times New Roman"/>
+          <w:sz w:val="24"/>
+          <w:szCs w:val="24"/>
+          <w:u w:val="single"/>
+        </w:rPr>
+      </w:pPr>
+    </w:p>
+    <w:p>
+      <w:pPr>
+        <w:rPr>
+          <w:rFonts w:ascii="Times New Roman" w:hAnsi="Times New Roman" w:cs="Times New Roman"/>
+          <w:sz w:val="24"/>
+          <w:szCs w:val="24"/>
+          <w:u w:val="single"/>
+        </w:rPr>
+      </w:pPr>
+    </w:p>
+    <w:p>
+      <w:pPr>
+        <w:rPr>
+          <w:rFonts w:ascii="Times New Roman" w:hAnsi="Times New Roman" w:cs="Times New Roman"/>
+          <w:sz w:val="24"/>
+          <w:szCs w:val="24"/>
+          <w:u w:val="single"/>
+        </w:rPr>
+      </w:pPr>
+    </w:p>
+    <w:p>
+      <w:pPr>
+        <w:rPr>
+          <w:rFonts w:ascii="Times New Roman" w:hAnsi="Times New Roman" w:cs="Times New Roman"/>
+          <w:sz w:val="24"/>
+          <w:szCs w:val="24"/>
+          <w:u w:val="single"/>
+        </w:rPr>
+      </w:pPr>
+    </w:p>
+    <w:p>
+      <w:pPr>
+        <w:rPr>
+          <w:rFonts w:ascii="Times New Roman" w:hAnsi="Times New Roman" w:cs="Times New Roman"/>
+          <w:sz w:val="24"/>
+          <w:szCs w:val="24"/>
         </w:rPr>
       </w:pPr>
     </w:p>
@@ -1053,7 +1609,6 @@
           <w:szCs w:val="28"/>
           <w:u w:val="single"/>
         </w:rPr>
-        <w:lastRenderedPageBreak/>
         <w:t>User Manual</w:t>
       </w:r>
     </w:p>
@@ -1288,6 +1843,119 @@
     </w:lvl>
   </w:abstractNum>
   <w:abstractNum w:abstractNumId="1" w15:restartNumberingAfterBreak="0">
+    <w:nsid w:val="5B8B3BF6"/>
+    <w:multiLevelType w:val="hybridMultilevel"/>
+    <w:tmpl w:val="1A9AE702"/>
+    <w:lvl w:ilvl="0" w:tplc="04090001">
+      <w:start w:val="1"/>
+      <w:numFmt w:val="bullet"/>
+      <w:lvlText w:val=""/>
+      <w:lvlJc w:val="left"/>
+      <w:pPr>
+        <w:ind w:left="720" w:hanging="360"/>
+      </w:pPr>
+      <w:rPr>
+        <w:rFonts w:ascii="Symbol" w:hAnsi="Symbol" w:hint="default"/>
+      </w:rPr>
+    </w:lvl>
+    <w:lvl w:ilvl="1" w:tplc="04090003" w:tentative="1">
+      <w:start w:val="1"/>
+      <w:numFmt w:val="bullet"/>
+      <w:lvlText w:val="o"/>
+      <w:lvlJc w:val="left"/>
+      <w:pPr>
+        <w:ind w:left="1440" w:hanging="360"/>
+      </w:pPr>
+      <w:rPr>
+        <w:rFonts w:ascii="Courier New" w:hAnsi="Courier New" w:cs="Courier New" w:hint="default"/>
+      </w:rPr>
+    </w:lvl>
+    <w:lvl w:ilvl="2" w:tplc="04090005" w:tentative="1">
+      <w:start w:val="1"/>
+      <w:numFmt w:val="bullet"/>
+      <w:lvlText w:val=""/>
+      <w:lvlJc w:val="left"/>
+      <w:pPr>
+        <w:ind w:left="2160" w:hanging="360"/>
+      </w:pPr>
+      <w:rPr>
+        <w:rFonts w:ascii="Wingdings" w:hAnsi="Wingdings" w:hint="default"/>
+      </w:rPr>
+    </w:lvl>
+    <w:lvl w:ilvl="3" w:tplc="04090001" w:tentative="1">
+      <w:start w:val="1"/>
+      <w:numFmt w:val="bullet"/>
+      <w:lvlText w:val=""/>
+      <w:lvlJc w:val="left"/>
+      <w:pPr>
+        <w:ind w:left="2880" w:hanging="360"/>
+      </w:pPr>
+      <w:rPr>
+        <w:rFonts w:ascii="Symbol" w:hAnsi="Symbol" w:hint="default"/>
+      </w:rPr>
+    </w:lvl>
+    <w:lvl w:ilvl="4" w:tplc="04090003" w:tentative="1">
+      <w:start w:val="1"/>
+      <w:numFmt w:val="bullet"/>
+      <w:lvlText w:val="o"/>
+      <w:lvlJc w:val="left"/>
+      <w:pPr>
+        <w:ind w:left="3600" w:hanging="360"/>
+      </w:pPr>
+      <w:rPr>
+        <w:rFonts w:ascii="Courier New" w:hAnsi="Courier New" w:cs="Courier New" w:hint="default"/>
+      </w:rPr>
+    </w:lvl>
+    <w:lvl w:ilvl="5" w:tplc="04090005" w:tentative="1">
+      <w:start w:val="1"/>
+      <w:numFmt w:val="bullet"/>
+      <w:lvlText w:val=""/>
+      <w:lvlJc w:val="left"/>
+      <w:pPr>
+        <w:ind w:left="4320" w:hanging="360"/>
+      </w:pPr>
+      <w:rPr>
+        <w:rFonts w:ascii="Wingdings" w:hAnsi="Wingdings" w:hint="default"/>
+      </w:rPr>
+    </w:lvl>
+    <w:lvl w:ilvl="6" w:tplc="04090001" w:tentative="1">
+      <w:start w:val="1"/>
+      <w:numFmt w:val="bullet"/>
+      <w:lvlText w:val=""/>
+      <w:lvlJc w:val="left"/>
+      <w:pPr>
+        <w:ind w:left="5040" w:hanging="360"/>
+      </w:pPr>
+      <w:rPr>
+        <w:rFonts w:ascii="Symbol" w:hAnsi="Symbol" w:hint="default"/>
+      </w:rPr>
+    </w:lvl>
+    <w:lvl w:ilvl="7" w:tplc="04090003" w:tentative="1">
+      <w:start w:val="1"/>
+      <w:numFmt w:val="bullet"/>
+      <w:lvlText w:val="o"/>
+      <w:lvlJc w:val="left"/>
+      <w:pPr>
+        <w:ind w:left="5760" w:hanging="360"/>
+      </w:pPr>
+      <w:rPr>
+        <w:rFonts w:ascii="Courier New" w:hAnsi="Courier New" w:cs="Courier New" w:hint="default"/>
+      </w:rPr>
+    </w:lvl>
+    <w:lvl w:ilvl="8" w:tplc="04090005" w:tentative="1">
+      <w:start w:val="1"/>
+      <w:numFmt w:val="bullet"/>
+      <w:lvlText w:val=""/>
+      <w:lvlJc w:val="left"/>
+      <w:pPr>
+        <w:ind w:left="6480" w:hanging="360"/>
+      </w:pPr>
+      <w:rPr>
+        <w:rFonts w:ascii="Wingdings" w:hAnsi="Wingdings" w:hint="default"/>
+      </w:rPr>
+    </w:lvl>
+  </w:abstractNum>
+  <w:abstractNum w:abstractNumId="2" w15:restartNumberingAfterBreak="0">
     <w:nsid w:val="6F1258BF"/>
     <w:multiLevelType w:val="hybridMultilevel"/>
     <w:tmpl w:val="C854DB8E"/>
@@ -1400,7 +2068,7 @@
       </w:rPr>
     </w:lvl>
   </w:abstractNum>
-  <w:abstractNum w:abstractNumId="2" w15:restartNumberingAfterBreak="0">
+  <w:abstractNum w:abstractNumId="3" w15:restartNumberingAfterBreak="0">
     <w:nsid w:val="6FEE5655"/>
     <w:multiLevelType w:val="hybridMultilevel"/>
     <w:tmpl w:val="69D818DC"/>
@@ -1513,7 +2181,7 @@
       </w:rPr>
     </w:lvl>
   </w:abstractNum>
-  <w:abstractNum w:abstractNumId="3" w15:restartNumberingAfterBreak="0">
+  <w:abstractNum w:abstractNumId="4" w15:restartNumberingAfterBreak="0">
     <w:nsid w:val="71C1394C"/>
     <w:multiLevelType w:val="hybridMultilevel"/>
     <w:tmpl w:val="A754E9B0"/>
@@ -1627,16 +2295,19 @@
     </w:lvl>
   </w:abstractNum>
   <w:num w:numId="1">
+    <w:abstractNumId w:val="3"/>
+  </w:num>
+  <w:num w:numId="2">
     <w:abstractNumId w:val="2"/>
   </w:num>
-  <w:num w:numId="2">
-    <w:abstractNumId w:val="1"/>
-  </w:num>
   <w:num w:numId="3">
-    <w:abstractNumId w:val="3"/>
+    <w:abstractNumId w:val="4"/>
   </w:num>
   <w:num w:numId="4">
     <w:abstractNumId w:val="0"/>
+  </w:num>
+  <w:num w:numId="5">
+    <w:abstractNumId w:val="1"/>
   </w:num>
 </w:numbering>
 </file>
@@ -2086,7 +2757,6 @@
   <w:style w:type="character" w:default="1" w:styleId="DefaultParagraphFont">
     <w:name w:val="Default Paragraph Font"/>
     <w:uiPriority w:val="1"/>
-    <w:semiHidden/>
     <w:unhideWhenUsed/>
   </w:style>
   <w:style w:type="table" w:default="1" w:styleId="TableNormal">

</xml_diff>

<commit_message>
Added more documentation to the build document. Should be good to submit
</commit_message>
<xml_diff>
--- a/documentation/BuildDocumentation.docx
+++ b/documentation/BuildDocumentation.docx
@@ -5,84 +5,51 @@
     <w:p>
       <w:pPr>
         <w:pStyle w:val="AuthorInfo"/>
-        <w:rPr>
-          <w:szCs w:val="22"/>
-        </w:rPr>
       </w:pPr>
     </w:p>
     <w:p>
       <w:pPr>
         <w:pStyle w:val="AuthorInfo"/>
-        <w:rPr>
-          <w:szCs w:val="22"/>
-        </w:rPr>
       </w:pPr>
     </w:p>
     <w:p>
       <w:pPr>
         <w:pStyle w:val="AuthorInfo"/>
-        <w:rPr>
-          <w:szCs w:val="22"/>
-        </w:rPr>
       </w:pPr>
     </w:p>
     <w:p>
       <w:pPr>
         <w:pStyle w:val="AuthorInfo"/>
-        <w:rPr>
-          <w:szCs w:val="22"/>
-        </w:rPr>
       </w:pPr>
     </w:p>
     <w:p>
       <w:pPr>
         <w:pStyle w:val="AuthorInfo"/>
-        <w:rPr>
-          <w:szCs w:val="22"/>
-        </w:rPr>
       </w:pPr>
     </w:p>
     <w:p>
       <w:pPr>
         <w:pStyle w:val="AuthorInfo"/>
-        <w:rPr>
-          <w:szCs w:val="22"/>
-        </w:rPr>
       </w:pPr>
     </w:p>
     <w:p>
       <w:pPr>
         <w:pStyle w:val="AuthorInfo"/>
-        <w:rPr>
-          <w:szCs w:val="22"/>
-        </w:rPr>
       </w:pPr>
     </w:p>
     <w:p>
       <w:pPr>
         <w:pStyle w:val="AuthorInfo"/>
-        <w:rPr>
-          <w:szCs w:val="22"/>
-        </w:rPr>
       </w:pPr>
     </w:p>
     <w:p>
       <w:pPr>
         <w:pStyle w:val="AuthorInfo"/>
-        <w:rPr>
-          <w:szCs w:val="22"/>
-        </w:rPr>
-      </w:pPr>
-      <w:r>
-        <w:rPr>
-          <w:szCs w:val="22"/>
-        </w:rPr>
+      </w:pPr>
+      <w:r>
         <w:t>ResearchMyProfessor Build Documentation</w:t>
       </w:r>
       <w:r>
-        <w:rPr>
-          <w:szCs w:val="22"/>
-        </w:rPr>
         <w:t xml:space="preserve"> &amp; User Manual</w:t>
       </w:r>
     </w:p>
@@ -185,15 +152,17 @@
         <w:pStyle w:val="Heading2"/>
         <w:jc w:val="center"/>
         <w:rPr>
-          <w:sz w:val="28"/>
-          <w:szCs w:val="28"/>
+          <w:rFonts w:ascii="Times New Roman" w:hAnsi="Times New Roman" w:cs="Times New Roman"/>
+          <w:sz w:val="24"/>
+          <w:szCs w:val="24"/>
           <w:u w:val="single"/>
         </w:rPr>
       </w:pPr>
       <w:r>
         <w:rPr>
-          <w:sz w:val="28"/>
-          <w:szCs w:val="28"/>
+          <w:rFonts w:ascii="Times New Roman" w:hAnsi="Times New Roman" w:cs="Times New Roman"/>
+          <w:sz w:val="24"/>
+          <w:szCs w:val="24"/>
           <w:u w:val="single"/>
         </w:rPr>
         <w:lastRenderedPageBreak/>
@@ -745,27 +714,8 @@
           <w:sz w:val="24"/>
           <w:szCs w:val="24"/>
         </w:rPr>
-        <w:t>In the new terminal, type “</w:t>
-      </w:r>
-      <w:proofErr w:type="spellStart"/>
-      <w:r>
-        <w:rPr>
-          <w:rFonts w:ascii="Times New Roman" w:hAnsi="Times New Roman" w:cs="Times New Roman"/>
-          <w:sz w:val="24"/>
-          <w:szCs w:val="24"/>
-        </w:rPr>
-        <w:t>npm</w:t>
-      </w:r>
-      <w:proofErr w:type="spellEnd"/>
-      <w:r>
-        <w:rPr>
-          <w:rFonts w:ascii="Times New Roman" w:hAnsi="Times New Roman" w:cs="Times New Roman"/>
-          <w:sz w:val="24"/>
-          <w:szCs w:val="24"/>
-        </w:rPr>
-        <w:t xml:space="preserve"> </w:t>
-      </w:r>
-      <w:proofErr w:type="spellStart"/>
+        <w:t xml:space="preserve">In the new terminal, type “npm </w:t>
+      </w:r>
       <w:r>
         <w:rPr>
           <w:rFonts w:ascii="Times New Roman" w:hAnsi="Times New Roman" w:cs="Times New Roman"/>
@@ -774,7 +724,6 @@
         </w:rPr>
         <w:t>i</w:t>
       </w:r>
-      <w:proofErr w:type="spellEnd"/>
       <w:r>
         <w:rPr>
           <w:rFonts w:ascii="Times New Roman" w:hAnsi="Times New Roman" w:cs="Times New Roman"/>
@@ -821,61 +770,7 @@
           <w:sz w:val="24"/>
           <w:szCs w:val="24"/>
         </w:rPr>
-        <w:t>Additionally, type in “</w:t>
-      </w:r>
-      <w:proofErr w:type="spellStart"/>
-      <w:r>
-        <w:rPr>
-          <w:rFonts w:ascii="Times New Roman" w:hAnsi="Times New Roman" w:cs="Times New Roman"/>
-          <w:sz w:val="24"/>
-          <w:szCs w:val="24"/>
-        </w:rPr>
-        <w:t>npm</w:t>
-      </w:r>
-      <w:proofErr w:type="spellEnd"/>
-      <w:r>
-        <w:rPr>
-          <w:rFonts w:ascii="Times New Roman" w:hAnsi="Times New Roman" w:cs="Times New Roman"/>
-          <w:sz w:val="24"/>
-          <w:szCs w:val="24"/>
-        </w:rPr>
-        <w:t xml:space="preserve"> install -g </w:t>
-      </w:r>
-      <w:proofErr w:type="spellStart"/>
-      <w:r>
-        <w:rPr>
-          <w:rFonts w:ascii="Times New Roman" w:hAnsi="Times New Roman" w:cs="Times New Roman"/>
-          <w:sz w:val="24"/>
-          <w:szCs w:val="24"/>
-        </w:rPr>
-        <w:t>nodemon</w:t>
-      </w:r>
-      <w:proofErr w:type="spellEnd"/>
-      <w:r>
-        <w:rPr>
-          <w:rFonts w:ascii="Times New Roman" w:hAnsi="Times New Roman" w:cs="Times New Roman"/>
-          <w:sz w:val="24"/>
-          <w:szCs w:val="24"/>
-        </w:rPr>
-        <w:t xml:space="preserve">” to install the </w:t>
-      </w:r>
-      <w:proofErr w:type="spellStart"/>
-      <w:r>
-        <w:rPr>
-          <w:rFonts w:ascii="Times New Roman" w:hAnsi="Times New Roman" w:cs="Times New Roman"/>
-          <w:sz w:val="24"/>
-          <w:szCs w:val="24"/>
-        </w:rPr>
-        <w:t>nodemon</w:t>
-      </w:r>
-      <w:proofErr w:type="spellEnd"/>
-      <w:r>
-        <w:rPr>
-          <w:rFonts w:ascii="Times New Roman" w:hAnsi="Times New Roman" w:cs="Times New Roman"/>
-          <w:sz w:val="24"/>
-          <w:szCs w:val="24"/>
-        </w:rPr>
-        <w:t xml:space="preserve"> addon.</w:t>
+        <w:t>Additionally, type in “npm install -g nodemon” to install the nodemon addon.</w:t>
       </w:r>
     </w:p>
     <w:p>
@@ -914,25 +809,7 @@
           <w:sz w:val="24"/>
           <w:szCs w:val="24"/>
         </w:rPr>
-        <w:t>, type into the terminal: “</w:t>
-      </w:r>
-      <w:proofErr w:type="spellStart"/>
-      <w:r>
-        <w:rPr>
-          <w:rFonts w:ascii="Times New Roman" w:hAnsi="Times New Roman" w:cs="Times New Roman"/>
-          <w:sz w:val="24"/>
-          <w:szCs w:val="24"/>
-        </w:rPr>
-        <w:t>nodemon</w:t>
-      </w:r>
-      <w:proofErr w:type="spellEnd"/>
-      <w:r>
-        <w:rPr>
-          <w:rFonts w:ascii="Times New Roman" w:hAnsi="Times New Roman" w:cs="Times New Roman"/>
-          <w:sz w:val="24"/>
-          <w:szCs w:val="24"/>
-        </w:rPr>
-        <w:t xml:space="preserve"> app”</w:t>
+        <w:t>, type into the terminal: “nodemon app”</w:t>
       </w:r>
     </w:p>
     <w:p>
@@ -1116,25 +993,7 @@
           <w:sz w:val="24"/>
           <w:szCs w:val="24"/>
         </w:rPr>
-        <w:t xml:space="preserve"> (Mongo, NodeJS, </w:t>
-      </w:r>
-      <w:proofErr w:type="spellStart"/>
-      <w:r>
-        <w:rPr>
-          <w:rFonts w:ascii="Times New Roman" w:hAnsi="Times New Roman" w:cs="Times New Roman"/>
-          <w:sz w:val="24"/>
-          <w:szCs w:val="24"/>
-        </w:rPr>
-        <w:t>etc</w:t>
-      </w:r>
-      <w:proofErr w:type="spellEnd"/>
-      <w:r>
-        <w:rPr>
-          <w:rFonts w:ascii="Times New Roman" w:hAnsi="Times New Roman" w:cs="Times New Roman"/>
-          <w:sz w:val="24"/>
-          <w:szCs w:val="24"/>
-        </w:rPr>
-        <w:t>)</w:t>
+        <w:t xml:space="preserve"> (Mongo, NodeJS, etc)</w:t>
       </w:r>
     </w:p>
     <w:p>
@@ -1246,157 +1105,21 @@
           <w:u w:val="single"/>
         </w:rPr>
       </w:pPr>
-      <w:proofErr w:type="spellStart"/>
-      <w:r>
-        <w:rPr>
-          <w:rFonts w:ascii="Times New Roman" w:hAnsi="Times New Roman" w:cs="Times New Roman"/>
-          <w:sz w:val="24"/>
-          <w:szCs w:val="24"/>
-        </w:rPr>
-        <w:t>Nodemon</w:t>
-      </w:r>
-      <w:proofErr w:type="spellEnd"/>
-      <w:r>
-        <w:rPr>
-          <w:rFonts w:ascii="Times New Roman" w:hAnsi="Times New Roman" w:cs="Times New Roman"/>
-          <w:sz w:val="24"/>
-          <w:szCs w:val="24"/>
-        </w:rPr>
-        <w:t xml:space="preserve"> may complain to Window users about </w:t>
-      </w:r>
-      <w:proofErr w:type="spellStart"/>
-      <w:r>
-        <w:rPr>
-          <w:rFonts w:ascii="Times New Roman" w:hAnsi="Times New Roman" w:cs="Times New Roman"/>
-          <w:sz w:val="24"/>
-          <w:szCs w:val="24"/>
-        </w:rPr>
-        <w:t>powershell</w:t>
-      </w:r>
-      <w:proofErr w:type="spellEnd"/>
-      <w:r>
-        <w:rPr>
-          <w:rFonts w:ascii="Times New Roman" w:hAnsi="Times New Roman" w:cs="Times New Roman"/>
-          <w:sz w:val="24"/>
-          <w:szCs w:val="24"/>
-        </w:rPr>
-        <w:t xml:space="preserve"> policies not allowing the computer to run scripts. To fix this, you must open </w:t>
-      </w:r>
-      <w:proofErr w:type="spellStart"/>
-      <w:r>
-        <w:rPr>
-          <w:rFonts w:ascii="Times New Roman" w:hAnsi="Times New Roman" w:cs="Times New Roman"/>
-          <w:sz w:val="24"/>
-          <w:szCs w:val="24"/>
-        </w:rPr>
-        <w:t>powershell</w:t>
-      </w:r>
-      <w:proofErr w:type="spellEnd"/>
-      <w:r>
-        <w:rPr>
-          <w:rFonts w:ascii="Times New Roman" w:hAnsi="Times New Roman" w:cs="Times New Roman"/>
-          <w:sz w:val="24"/>
-          <w:szCs w:val="24"/>
-        </w:rPr>
-        <w:t xml:space="preserve"> and change a security policy. </w:t>
-      </w:r>
-      <w:r>
-        <w:rPr>
-          <w:rFonts w:ascii="Times New Roman" w:hAnsi="Times New Roman" w:cs="Times New Roman"/>
-          <w:sz w:val="24"/>
-          <w:szCs w:val="24"/>
-        </w:rPr>
-        <w:t xml:space="preserve">Run </w:t>
-      </w:r>
-      <w:proofErr w:type="spellStart"/>
-      <w:r>
-        <w:rPr>
-          <w:rFonts w:ascii="Times New Roman" w:hAnsi="Times New Roman" w:cs="Times New Roman"/>
-          <w:sz w:val="24"/>
-          <w:szCs w:val="24"/>
-        </w:rPr>
-        <w:t>Powershell</w:t>
-      </w:r>
-      <w:proofErr w:type="spellEnd"/>
-      <w:r>
-        <w:rPr>
-          <w:rFonts w:ascii="Times New Roman" w:hAnsi="Times New Roman" w:cs="Times New Roman"/>
-          <w:sz w:val="24"/>
-          <w:szCs w:val="24"/>
-        </w:rPr>
-        <w:t xml:space="preserve"> as an admin &gt; then “Set-</w:t>
-      </w:r>
-      <w:proofErr w:type="spellStart"/>
-      <w:r>
-        <w:rPr>
-          <w:rFonts w:ascii="Times New Roman" w:hAnsi="Times New Roman" w:cs="Times New Roman"/>
-          <w:sz w:val="24"/>
-          <w:szCs w:val="24"/>
-        </w:rPr>
-        <w:t>ExecutionPolicy</w:t>
-      </w:r>
-      <w:proofErr w:type="spellEnd"/>
-      <w:r>
-        <w:rPr>
-          <w:rFonts w:ascii="Times New Roman" w:hAnsi="Times New Roman" w:cs="Times New Roman"/>
-          <w:sz w:val="24"/>
-          <w:szCs w:val="24"/>
-        </w:rPr>
-        <w:t xml:space="preserve"> </w:t>
-      </w:r>
-      <w:proofErr w:type="spellStart"/>
-      <w:r>
-        <w:rPr>
-          <w:rFonts w:ascii="Times New Roman" w:hAnsi="Times New Roman" w:cs="Times New Roman"/>
-          <w:sz w:val="24"/>
-          <w:szCs w:val="24"/>
-        </w:rPr>
-        <w:t>RemoteSigned</w:t>
-      </w:r>
-      <w:proofErr w:type="spellEnd"/>
-      <w:r>
-        <w:rPr>
-          <w:rFonts w:ascii="Times New Roman" w:hAnsi="Times New Roman" w:cs="Times New Roman"/>
-          <w:sz w:val="24"/>
-          <w:szCs w:val="24"/>
-        </w:rPr>
-        <w:t xml:space="preserve"> -Scope </w:t>
-      </w:r>
-      <w:proofErr w:type="spellStart"/>
-      <w:r>
-        <w:rPr>
-          <w:rFonts w:ascii="Times New Roman" w:hAnsi="Times New Roman" w:cs="Times New Roman"/>
-          <w:sz w:val="24"/>
-          <w:szCs w:val="24"/>
-        </w:rPr>
-        <w:t>CurrentUser</w:t>
-      </w:r>
-      <w:proofErr w:type="spellEnd"/>
-      <w:r>
-        <w:rPr>
-          <w:rFonts w:ascii="Times New Roman" w:hAnsi="Times New Roman" w:cs="Times New Roman"/>
-          <w:sz w:val="24"/>
-          <w:szCs w:val="24"/>
-        </w:rPr>
-        <w:t xml:space="preserve">”. This should allow the </w:t>
-      </w:r>
-      <w:proofErr w:type="spellStart"/>
-      <w:r>
-        <w:rPr>
-          <w:rFonts w:ascii="Times New Roman" w:hAnsi="Times New Roman" w:cs="Times New Roman"/>
-          <w:sz w:val="24"/>
-          <w:szCs w:val="24"/>
-        </w:rPr>
-        <w:t>nodemon</w:t>
-      </w:r>
-      <w:proofErr w:type="spellEnd"/>
-      <w:r>
-        <w:rPr>
-          <w:rFonts w:ascii="Times New Roman" w:hAnsi="Times New Roman" w:cs="Times New Roman"/>
-          <w:sz w:val="24"/>
-          <w:szCs w:val="24"/>
-        </w:rPr>
-        <w:t xml:space="preserve"> script to run on the computer.</w:t>
+      <w:r>
+        <w:rPr>
+          <w:rFonts w:ascii="Times New Roman" w:hAnsi="Times New Roman" w:cs="Times New Roman"/>
+          <w:sz w:val="24"/>
+          <w:szCs w:val="24"/>
+        </w:rPr>
+        <w:t xml:space="preserve">Nodemon may complain to Window users about powershell policies not allowing the computer to run scripts. To fix this, you must open powershell and change a security policy. </w:t>
+      </w:r>
+      <w:r>
+        <w:rPr>
+          <w:rFonts w:ascii="Times New Roman" w:hAnsi="Times New Roman" w:cs="Times New Roman"/>
+          <w:sz w:val="24"/>
+          <w:szCs w:val="24"/>
+        </w:rPr>
+        <w:t>Run Powershell as an admin &gt; then “Set-ExecutionPolicy RemoteSigned -Scope CurrentUser”. This should allow the nodemon script to run on the computer.</w:t>
       </w:r>
     </w:p>
     <w:p>
@@ -1421,16 +1144,14 @@
         </w:rPr>
         <w:t xml:space="preserve">If problems persist, googling could result in some useful stack overflow articles. Otherwise contact a team member for further guidance. MongoDB seems to be finicky </w:t>
       </w:r>
-      <w:proofErr w:type="gramStart"/>
-      <w:r>
-        <w:rPr>
-          <w:rFonts w:ascii="Times New Roman" w:hAnsi="Times New Roman" w:cs="Times New Roman"/>
-          <w:sz w:val="24"/>
-          <w:szCs w:val="24"/>
-        </w:rPr>
-        <w:t>in regards to</w:t>
-      </w:r>
-      <w:proofErr w:type="gramEnd"/>
+      <w:r>
+        <w:rPr>
+          <w:rFonts w:ascii="Times New Roman" w:hAnsi="Times New Roman" w:cs="Times New Roman"/>
+          <w:sz w:val="24"/>
+          <w:szCs w:val="24"/>
+        </w:rPr>
+        <w:t>regarding</w:t>
+      </w:r>
       <w:r>
         <w:rPr>
           <w:rFonts w:ascii="Times New Roman" w:hAnsi="Times New Roman" w:cs="Times New Roman"/>
@@ -1527,6 +1248,51 @@
           <w:sz w:val="24"/>
           <w:szCs w:val="24"/>
           <w:u w:val="single"/>
+        </w:rPr>
+      </w:pPr>
+    </w:p>
+    <w:p>
+      <w:pPr>
+        <w:rPr>
+          <w:rFonts w:ascii="Times New Roman" w:hAnsi="Times New Roman" w:cs="Times New Roman"/>
+          <w:sz w:val="24"/>
+          <w:szCs w:val="24"/>
+        </w:rPr>
+      </w:pPr>
+    </w:p>
+    <w:p>
+      <w:pPr>
+        <w:rPr>
+          <w:rFonts w:ascii="Times New Roman" w:hAnsi="Times New Roman" w:cs="Times New Roman"/>
+          <w:sz w:val="24"/>
+          <w:szCs w:val="24"/>
+        </w:rPr>
+      </w:pPr>
+    </w:p>
+    <w:p>
+      <w:pPr>
+        <w:rPr>
+          <w:rFonts w:ascii="Times New Roman" w:hAnsi="Times New Roman" w:cs="Times New Roman"/>
+          <w:sz w:val="24"/>
+          <w:szCs w:val="24"/>
+        </w:rPr>
+      </w:pPr>
+    </w:p>
+    <w:p>
+      <w:pPr>
+        <w:rPr>
+          <w:rFonts w:ascii="Times New Roman" w:hAnsi="Times New Roman" w:cs="Times New Roman"/>
+          <w:sz w:val="24"/>
+          <w:szCs w:val="24"/>
+        </w:rPr>
+      </w:pPr>
+    </w:p>
+    <w:p>
+      <w:pPr>
+        <w:rPr>
+          <w:rFonts w:ascii="Times New Roman" w:hAnsi="Times New Roman" w:cs="Times New Roman"/>
+          <w:sz w:val="24"/>
+          <w:szCs w:val="24"/>
         </w:rPr>
       </w:pPr>
     </w:p>
@@ -1598,23 +1364,1321 @@
         <w:pStyle w:val="Heading2"/>
         <w:jc w:val="center"/>
         <w:rPr>
-          <w:sz w:val="28"/>
-          <w:szCs w:val="28"/>
+          <w:rFonts w:ascii="Times New Roman" w:hAnsi="Times New Roman" w:cs="Times New Roman"/>
+          <w:sz w:val="24"/>
+          <w:szCs w:val="24"/>
           <w:u w:val="single"/>
         </w:rPr>
       </w:pPr>
       <w:r>
         <w:rPr>
-          <w:sz w:val="28"/>
-          <w:szCs w:val="28"/>
+          <w:rFonts w:ascii="Times New Roman" w:hAnsi="Times New Roman" w:cs="Times New Roman"/>
+          <w:sz w:val="24"/>
+          <w:szCs w:val="24"/>
           <w:u w:val="single"/>
         </w:rPr>
+        <w:lastRenderedPageBreak/>
         <w:t>User Manual</w:t>
       </w:r>
     </w:p>
-    <w:p/>
+    <w:p>
+      <w:pPr>
+        <w:rPr>
+          <w:rFonts w:ascii="Times New Roman" w:hAnsi="Times New Roman" w:cs="Times New Roman"/>
+          <w:sz w:val="24"/>
+          <w:szCs w:val="24"/>
+        </w:rPr>
+      </w:pPr>
+      <w:r>
+        <w:rPr>
+          <w:rFonts w:ascii="Times New Roman" w:hAnsi="Times New Roman" w:cs="Times New Roman"/>
+          <w:sz w:val="24"/>
+          <w:szCs w:val="24"/>
+        </w:rPr>
+        <w:t>1)</w:t>
+      </w:r>
+      <w:r>
+        <w:rPr>
+          <w:rFonts w:ascii="Times New Roman" w:hAnsi="Times New Roman" w:cs="Times New Roman"/>
+          <w:sz w:val="24"/>
+          <w:szCs w:val="24"/>
+        </w:rPr>
+        <w:t xml:space="preserve"> </w:t>
+      </w:r>
+      <w:r>
+        <w:rPr>
+          <w:rFonts w:ascii="Times New Roman" w:hAnsi="Times New Roman" w:cs="Times New Roman"/>
+          <w:sz w:val="24"/>
+          <w:szCs w:val="24"/>
+        </w:rPr>
+        <w:t xml:space="preserve">After installing </w:t>
+      </w:r>
+      <w:r>
+        <w:rPr>
+          <w:rFonts w:ascii="Times New Roman" w:hAnsi="Times New Roman" w:cs="Times New Roman"/>
+          <w:sz w:val="24"/>
+          <w:szCs w:val="24"/>
+        </w:rPr>
+        <w:t>all</w:t>
+      </w:r>
+      <w:r>
+        <w:rPr>
+          <w:rFonts w:ascii="Times New Roman" w:hAnsi="Times New Roman" w:cs="Times New Roman"/>
+          <w:sz w:val="24"/>
+          <w:szCs w:val="24"/>
+        </w:rPr>
+        <w:t xml:space="preserve"> the 3</w:t>
+      </w:r>
+      <w:r>
+        <w:rPr>
+          <w:rFonts w:ascii="Times New Roman" w:hAnsi="Times New Roman" w:cs="Times New Roman"/>
+          <w:sz w:val="24"/>
+          <w:szCs w:val="24"/>
+          <w:vertAlign w:val="superscript"/>
+        </w:rPr>
+        <w:t>rd</w:t>
+      </w:r>
+      <w:r>
+        <w:rPr>
+          <w:rFonts w:ascii="Times New Roman" w:hAnsi="Times New Roman" w:cs="Times New Roman"/>
+          <w:sz w:val="24"/>
+          <w:szCs w:val="24"/>
+        </w:rPr>
+        <w:t xml:space="preserve"> party dependencies and applications, open the VSCode editor. </w:t>
+      </w:r>
+      <w:r>
+        <w:rPr>
+          <w:rFonts w:ascii="Times New Roman" w:hAnsi="Times New Roman" w:cs="Times New Roman"/>
+          <w:sz w:val="24"/>
+          <w:szCs w:val="24"/>
+        </w:rPr>
+        <w:t>Go to the file explorer menu and select “Open Folder”.</w:t>
+      </w:r>
+    </w:p>
+    <w:p>
+      <w:pPr>
+        <w:rPr>
+          <w:rFonts w:ascii="Times New Roman" w:hAnsi="Times New Roman" w:cs="Times New Roman"/>
+          <w:sz w:val="24"/>
+          <w:szCs w:val="24"/>
+        </w:rPr>
+      </w:pPr>
+      <w:r>
+        <w:rPr>
+          <w:rFonts w:ascii="Times New Roman" w:hAnsi="Times New Roman" w:cs="Times New Roman"/>
+          <w:noProof/>
+          <w:sz w:val="24"/>
+          <w:szCs w:val="24"/>
+        </w:rPr>
+        <w:drawing>
+          <wp:inline distT="0" distB="0" distL="0" distR="0" wp14:anchorId="4771B373" wp14:editId="75FCFB2C">
+            <wp:extent cx="5943600" cy="3846195"/>
+            <wp:effectExtent l="0" t="0" r="0" b="1905"/>
+            <wp:docPr id="1" name="Picture 1" descr="Graphical user interface, text&#10;&#10;Description automatically generated"/>
+            <wp:cNvGraphicFramePr>
+              <a:graphicFrameLocks xmlns:a="http://schemas.openxmlformats.org/drawingml/2006/main" noChangeAspect="1"/>
+            </wp:cNvGraphicFramePr>
+            <a:graphic xmlns:a="http://schemas.openxmlformats.org/drawingml/2006/main">
+              <a:graphicData uri="http://schemas.openxmlformats.org/drawingml/2006/picture">
+                <pic:pic xmlns:pic="http://schemas.openxmlformats.org/drawingml/2006/picture">
+                  <pic:nvPicPr>
+                    <pic:cNvPr id="1" name="Picture 1" descr="Graphical user interface, text&#10;&#10;Description automatically generated"/>
+                    <pic:cNvPicPr/>
+                  </pic:nvPicPr>
+                  <pic:blipFill>
+                    <a:blip r:embed="rId14"/>
+                    <a:stretch>
+                      <a:fillRect/>
+                    </a:stretch>
+                  </pic:blipFill>
+                  <pic:spPr>
+                    <a:xfrm>
+                      <a:off x="0" y="0"/>
+                      <a:ext cx="5943600" cy="3846195"/>
+                    </a:xfrm>
+                    <a:prstGeom prst="rect">
+                      <a:avLst/>
+                    </a:prstGeom>
+                  </pic:spPr>
+                </pic:pic>
+              </a:graphicData>
+            </a:graphic>
+          </wp:inline>
+        </w:drawing>
+      </w:r>
+    </w:p>
+    <w:p>
+      <w:pPr>
+        <w:rPr>
+          <w:rFonts w:ascii="Times New Roman" w:hAnsi="Times New Roman" w:cs="Times New Roman"/>
+          <w:sz w:val="24"/>
+          <w:szCs w:val="24"/>
+        </w:rPr>
+      </w:pPr>
+      <w:r>
+        <w:rPr>
+          <w:rFonts w:ascii="Times New Roman" w:hAnsi="Times New Roman" w:cs="Times New Roman"/>
+          <w:sz w:val="24"/>
+          <w:szCs w:val="24"/>
+        </w:rPr>
+        <w:t xml:space="preserve">2) </w:t>
+      </w:r>
+      <w:r>
+        <w:rPr>
+          <w:rFonts w:ascii="Times New Roman" w:hAnsi="Times New Roman" w:cs="Times New Roman"/>
+          <w:sz w:val="24"/>
+          <w:szCs w:val="24"/>
+        </w:rPr>
+        <w:t xml:space="preserve">Navigate to the directory where the UNCC-ITSC-4155-Zoomers folder is located. Once locating the document, hit the “Select Folder” button. </w:t>
+      </w:r>
+    </w:p>
+    <w:p>
+      <w:pPr>
+        <w:jc w:val="center"/>
+        <w:rPr>
+          <w:rFonts w:ascii="Times New Roman" w:hAnsi="Times New Roman" w:cs="Times New Roman"/>
+          <w:sz w:val="24"/>
+          <w:szCs w:val="24"/>
+        </w:rPr>
+      </w:pPr>
+      <w:r>
+        <w:rPr>
+          <w:rFonts w:ascii="Times New Roman" w:hAnsi="Times New Roman" w:cs="Times New Roman"/>
+          <w:noProof/>
+          <w:sz w:val="24"/>
+          <w:szCs w:val="24"/>
+        </w:rPr>
+        <w:drawing>
+          <wp:inline distT="0" distB="0" distL="0" distR="0" wp14:anchorId="67CCE1B2" wp14:editId="026472E6">
+            <wp:extent cx="5295569" cy="3054570"/>
+            <wp:effectExtent l="0" t="0" r="635" b="0"/>
+            <wp:docPr id="2" name="Picture 2" descr="Graphical user interface, text, application&#10;&#10;Description automatically generated"/>
+            <wp:cNvGraphicFramePr>
+              <a:graphicFrameLocks xmlns:a="http://schemas.openxmlformats.org/drawingml/2006/main" noChangeAspect="1"/>
+            </wp:cNvGraphicFramePr>
+            <a:graphic xmlns:a="http://schemas.openxmlformats.org/drawingml/2006/main">
+              <a:graphicData uri="http://schemas.openxmlformats.org/drawingml/2006/picture">
+                <pic:pic xmlns:pic="http://schemas.openxmlformats.org/drawingml/2006/picture">
+                  <pic:nvPicPr>
+                    <pic:cNvPr id="2" name="Picture 2" descr="Graphical user interface, text, application&#10;&#10;Description automatically generated"/>
+                    <pic:cNvPicPr/>
+                  </pic:nvPicPr>
+                  <pic:blipFill>
+                    <a:blip r:embed="rId15"/>
+                    <a:stretch>
+                      <a:fillRect/>
+                    </a:stretch>
+                  </pic:blipFill>
+                  <pic:spPr>
+                    <a:xfrm>
+                      <a:off x="0" y="0"/>
+                      <a:ext cx="5320624" cy="3069022"/>
+                    </a:xfrm>
+                    <a:prstGeom prst="rect">
+                      <a:avLst/>
+                    </a:prstGeom>
+                  </pic:spPr>
+                </pic:pic>
+              </a:graphicData>
+            </a:graphic>
+          </wp:inline>
+        </w:drawing>
+      </w:r>
+    </w:p>
+    <w:p>
+      <w:pPr>
+        <w:rPr>
+          <w:rFonts w:ascii="Times New Roman" w:hAnsi="Times New Roman" w:cs="Times New Roman"/>
+          <w:sz w:val="24"/>
+          <w:szCs w:val="24"/>
+        </w:rPr>
+      </w:pPr>
+      <w:r>
+        <w:rPr>
+          <w:rFonts w:ascii="Times New Roman" w:hAnsi="Times New Roman" w:cs="Times New Roman"/>
+          <w:sz w:val="24"/>
+          <w:szCs w:val="24"/>
+        </w:rPr>
+        <w:lastRenderedPageBreak/>
+        <w:t xml:space="preserve">3) </w:t>
+      </w:r>
+      <w:r>
+        <w:rPr>
+          <w:rFonts w:ascii="Times New Roman" w:hAnsi="Times New Roman" w:cs="Times New Roman"/>
+          <w:sz w:val="24"/>
+          <w:szCs w:val="24"/>
+        </w:rPr>
+        <w:t>After loading the code into the VSCode Editor, locate the terminal tab at the top of the page.</w:t>
+      </w:r>
+    </w:p>
+    <w:p>
+      <w:pPr>
+        <w:rPr>
+          <w:rFonts w:ascii="Times New Roman" w:hAnsi="Times New Roman" w:cs="Times New Roman"/>
+          <w:sz w:val="24"/>
+          <w:szCs w:val="24"/>
+        </w:rPr>
+      </w:pPr>
+      <w:r>
+        <w:rPr>
+          <w:rFonts w:ascii="Times New Roman" w:hAnsi="Times New Roman" w:cs="Times New Roman"/>
+          <w:noProof/>
+          <w:sz w:val="24"/>
+          <w:szCs w:val="24"/>
+        </w:rPr>
+        <w:drawing>
+          <wp:inline distT="0" distB="0" distL="0" distR="0" wp14:anchorId="6F49BC19" wp14:editId="6C2D9B36">
+            <wp:extent cx="5943600" cy="2317115"/>
+            <wp:effectExtent l="0" t="0" r="0" b="6985"/>
+            <wp:docPr id="3" name="Picture 3" descr="Text&#10;&#10;Description automatically generated"/>
+            <wp:cNvGraphicFramePr>
+              <a:graphicFrameLocks xmlns:a="http://schemas.openxmlformats.org/drawingml/2006/main" noChangeAspect="1"/>
+            </wp:cNvGraphicFramePr>
+            <a:graphic xmlns:a="http://schemas.openxmlformats.org/drawingml/2006/main">
+              <a:graphicData uri="http://schemas.openxmlformats.org/drawingml/2006/picture">
+                <pic:pic xmlns:pic="http://schemas.openxmlformats.org/drawingml/2006/picture">
+                  <pic:nvPicPr>
+                    <pic:cNvPr id="3" name="Picture 3" descr="Text&#10;&#10;Description automatically generated"/>
+                    <pic:cNvPicPr/>
+                  </pic:nvPicPr>
+                  <pic:blipFill>
+                    <a:blip r:embed="rId16"/>
+                    <a:stretch>
+                      <a:fillRect/>
+                    </a:stretch>
+                  </pic:blipFill>
+                  <pic:spPr>
+                    <a:xfrm>
+                      <a:off x="0" y="0"/>
+                      <a:ext cx="5943600" cy="2317115"/>
+                    </a:xfrm>
+                    <a:prstGeom prst="rect">
+                      <a:avLst/>
+                    </a:prstGeom>
+                  </pic:spPr>
+                </pic:pic>
+              </a:graphicData>
+            </a:graphic>
+          </wp:inline>
+        </w:drawing>
+      </w:r>
+    </w:p>
+    <w:p>
+      <w:pPr>
+        <w:rPr>
+          <w:rFonts w:ascii="Times New Roman" w:hAnsi="Times New Roman" w:cs="Times New Roman"/>
+          <w:sz w:val="24"/>
+          <w:szCs w:val="24"/>
+        </w:rPr>
+      </w:pPr>
+      <w:r>
+        <w:rPr>
+          <w:rFonts w:ascii="Times New Roman" w:hAnsi="Times New Roman" w:cs="Times New Roman"/>
+          <w:sz w:val="24"/>
+          <w:szCs w:val="24"/>
+        </w:rPr>
+        <w:t>4) Open a new Terminal in the code editor and type in npm i to install all local dependencies being used.</w:t>
+      </w:r>
+    </w:p>
+    <w:p>
+      <w:pPr>
+        <w:rPr>
+          <w:rFonts w:ascii="Times New Roman" w:hAnsi="Times New Roman" w:cs="Times New Roman"/>
+          <w:sz w:val="24"/>
+          <w:szCs w:val="24"/>
+        </w:rPr>
+      </w:pPr>
+      <w:r>
+        <w:rPr>
+          <w:rFonts w:ascii="Times New Roman" w:hAnsi="Times New Roman" w:cs="Times New Roman"/>
+          <w:noProof/>
+          <w:sz w:val="24"/>
+          <w:szCs w:val="24"/>
+        </w:rPr>
+        <w:drawing>
+          <wp:inline distT="0" distB="0" distL="0" distR="0" wp14:anchorId="78F20E3D" wp14:editId="5FAB2B9E">
+            <wp:extent cx="5943600" cy="2762250"/>
+            <wp:effectExtent l="0" t="0" r="0" b="0"/>
+            <wp:docPr id="4" name="Picture 4" descr="Text&#10;&#10;Description automatically generated"/>
+            <wp:cNvGraphicFramePr>
+              <a:graphicFrameLocks xmlns:a="http://schemas.openxmlformats.org/drawingml/2006/main" noChangeAspect="1"/>
+            </wp:cNvGraphicFramePr>
+            <a:graphic xmlns:a="http://schemas.openxmlformats.org/drawingml/2006/main">
+              <a:graphicData uri="http://schemas.openxmlformats.org/drawingml/2006/picture">
+                <pic:pic xmlns:pic="http://schemas.openxmlformats.org/drawingml/2006/picture">
+                  <pic:nvPicPr>
+                    <pic:cNvPr id="4" name="Picture 4" descr="Text&#10;&#10;Description automatically generated"/>
+                    <pic:cNvPicPr/>
+                  </pic:nvPicPr>
+                  <pic:blipFill>
+                    <a:blip r:embed="rId17"/>
+                    <a:stretch>
+                      <a:fillRect/>
+                    </a:stretch>
+                  </pic:blipFill>
+                  <pic:spPr>
+                    <a:xfrm>
+                      <a:off x="0" y="0"/>
+                      <a:ext cx="5943600" cy="2762250"/>
+                    </a:xfrm>
+                    <a:prstGeom prst="rect">
+                      <a:avLst/>
+                    </a:prstGeom>
+                  </pic:spPr>
+                </pic:pic>
+              </a:graphicData>
+            </a:graphic>
+          </wp:inline>
+        </w:drawing>
+      </w:r>
+    </w:p>
+    <w:p>
+      <w:pPr>
+        <w:rPr>
+          <w:rFonts w:ascii="Times New Roman" w:hAnsi="Times New Roman" w:cs="Times New Roman"/>
+          <w:sz w:val="24"/>
+          <w:szCs w:val="24"/>
+        </w:rPr>
+      </w:pPr>
+      <w:r>
+        <w:rPr>
+          <w:rFonts w:ascii="Times New Roman" w:hAnsi="Times New Roman" w:cs="Times New Roman"/>
+          <w:sz w:val="24"/>
+          <w:szCs w:val="24"/>
+        </w:rPr>
+        <w:t xml:space="preserve">5) </w:t>
+      </w:r>
+      <w:r>
+        <w:rPr>
+          <w:rFonts w:ascii="Times New Roman" w:hAnsi="Times New Roman" w:cs="Times New Roman"/>
+          <w:sz w:val="24"/>
+          <w:szCs w:val="24"/>
+        </w:rPr>
+        <w:t>After installing these dependencies, either type “node app” or install nodemon to dynamically load the application while editing.</w:t>
+      </w:r>
+      <w:r>
+        <w:rPr>
+          <w:rFonts w:ascii="Times New Roman" w:hAnsi="Times New Roman" w:cs="Times New Roman"/>
+          <w:sz w:val="24"/>
+          <w:szCs w:val="24"/>
+        </w:rPr>
+        <w:t xml:space="preserve"> After installing nodemon, type nodemon app to start the application.</w:t>
+      </w:r>
+    </w:p>
+    <w:p>
+      <w:pPr>
+        <w:rPr>
+          <w:rFonts w:ascii="Times New Roman" w:hAnsi="Times New Roman" w:cs="Times New Roman"/>
+          <w:sz w:val="24"/>
+          <w:szCs w:val="24"/>
+        </w:rPr>
+      </w:pPr>
+      <w:r>
+        <w:rPr>
+          <w:rFonts w:ascii="Times New Roman" w:hAnsi="Times New Roman" w:cs="Times New Roman"/>
+          <w:noProof/>
+          <w:sz w:val="24"/>
+          <w:szCs w:val="24"/>
+        </w:rPr>
+        <w:drawing>
+          <wp:inline distT="0" distB="0" distL="0" distR="0" wp14:anchorId="733BEEC1" wp14:editId="635C72AC">
+            <wp:extent cx="5943600" cy="561340"/>
+            <wp:effectExtent l="0" t="0" r="0" b="0"/>
+            <wp:docPr id="5" name="Picture 5"/>
+            <wp:cNvGraphicFramePr>
+              <a:graphicFrameLocks xmlns:a="http://schemas.openxmlformats.org/drawingml/2006/main" noChangeAspect="1"/>
+            </wp:cNvGraphicFramePr>
+            <a:graphic xmlns:a="http://schemas.openxmlformats.org/drawingml/2006/main">
+              <a:graphicData uri="http://schemas.openxmlformats.org/drawingml/2006/picture">
+                <pic:pic xmlns:pic="http://schemas.openxmlformats.org/drawingml/2006/picture">
+                  <pic:nvPicPr>
+                    <pic:cNvPr id="1" name=""/>
+                    <pic:cNvPicPr/>
+                  </pic:nvPicPr>
+                  <pic:blipFill>
+                    <a:blip r:embed="rId18"/>
+                    <a:stretch>
+                      <a:fillRect/>
+                    </a:stretch>
+                  </pic:blipFill>
+                  <pic:spPr>
+                    <a:xfrm>
+                      <a:off x="0" y="0"/>
+                      <a:ext cx="5943600" cy="561340"/>
+                    </a:xfrm>
+                    <a:prstGeom prst="rect">
+                      <a:avLst/>
+                    </a:prstGeom>
+                  </pic:spPr>
+                </pic:pic>
+              </a:graphicData>
+            </a:graphic>
+          </wp:inline>
+        </w:drawing>
+      </w:r>
+    </w:p>
+    <w:p>
+      <w:pPr>
+        <w:rPr>
+          <w:rFonts w:ascii="Times New Roman" w:hAnsi="Times New Roman" w:cs="Times New Roman"/>
+          <w:sz w:val="24"/>
+          <w:szCs w:val="24"/>
+        </w:rPr>
+      </w:pPr>
+      <w:r>
+        <w:rPr>
+          <w:rFonts w:ascii="Times New Roman" w:hAnsi="Times New Roman" w:cs="Times New Roman"/>
+          <w:sz w:val="24"/>
+          <w:szCs w:val="24"/>
+        </w:rPr>
+        <w:t xml:space="preserve">OR </w:t>
+      </w:r>
+      <w:r>
+        <w:rPr>
+          <w:rFonts w:ascii="Times New Roman" w:hAnsi="Times New Roman" w:cs="Times New Roman"/>
+          <w:sz w:val="24"/>
+          <w:szCs w:val="24"/>
+        </w:rPr>
+        <w:sym w:font="Wingdings" w:char="F0E0"/>
+      </w:r>
+    </w:p>
+    <w:p>
+      <w:pPr>
+        <w:rPr>
+          <w:rFonts w:ascii="Times New Roman" w:hAnsi="Times New Roman" w:cs="Times New Roman"/>
+          <w:sz w:val="24"/>
+          <w:szCs w:val="24"/>
+        </w:rPr>
+      </w:pPr>
+      <w:r>
+        <w:rPr>
+          <w:rFonts w:ascii="Times New Roman" w:hAnsi="Times New Roman" w:cs="Times New Roman"/>
+          <w:noProof/>
+          <w:sz w:val="24"/>
+          <w:szCs w:val="24"/>
+        </w:rPr>
+        <w:drawing>
+          <wp:inline distT="0" distB="0" distL="0" distR="0" wp14:anchorId="102C8FD5" wp14:editId="0B904D17">
+            <wp:extent cx="5943600" cy="351790"/>
+            <wp:effectExtent l="0" t="0" r="0" b="0"/>
+            <wp:docPr id="6" name="Picture 6"/>
+            <wp:cNvGraphicFramePr>
+              <a:graphicFrameLocks xmlns:a="http://schemas.openxmlformats.org/drawingml/2006/main" noChangeAspect="1"/>
+            </wp:cNvGraphicFramePr>
+            <a:graphic xmlns:a="http://schemas.openxmlformats.org/drawingml/2006/main">
+              <a:graphicData uri="http://schemas.openxmlformats.org/drawingml/2006/picture">
+                <pic:pic xmlns:pic="http://schemas.openxmlformats.org/drawingml/2006/picture">
+                  <pic:nvPicPr>
+                    <pic:cNvPr id="1" name=""/>
+                    <pic:cNvPicPr/>
+                  </pic:nvPicPr>
+                  <pic:blipFill>
+                    <a:blip r:embed="rId19"/>
+                    <a:stretch>
+                      <a:fillRect/>
+                    </a:stretch>
+                  </pic:blipFill>
+                  <pic:spPr>
+                    <a:xfrm>
+                      <a:off x="0" y="0"/>
+                      <a:ext cx="5943600" cy="351790"/>
+                    </a:xfrm>
+                    <a:prstGeom prst="rect">
+                      <a:avLst/>
+                    </a:prstGeom>
+                  </pic:spPr>
+                </pic:pic>
+              </a:graphicData>
+            </a:graphic>
+          </wp:inline>
+        </w:drawing>
+      </w:r>
+    </w:p>
+    <w:p>
+      <w:pPr>
+        <w:rPr>
+          <w:rFonts w:ascii="Times New Roman" w:hAnsi="Times New Roman" w:cs="Times New Roman"/>
+          <w:sz w:val="24"/>
+          <w:szCs w:val="24"/>
+        </w:rPr>
+      </w:pPr>
+      <w:r>
+        <w:rPr>
+          <w:rFonts w:ascii="Times New Roman" w:hAnsi="Times New Roman" w:cs="Times New Roman"/>
+          <w:noProof/>
+          <w:sz w:val="24"/>
+          <w:szCs w:val="24"/>
+        </w:rPr>
+        <w:lastRenderedPageBreak/>
+        <w:drawing>
+          <wp:inline distT="0" distB="0" distL="0" distR="0" wp14:anchorId="711EBCBB" wp14:editId="0DD9C32B">
+            <wp:extent cx="5943600" cy="389890"/>
+            <wp:effectExtent l="0" t="0" r="0" b="0"/>
+            <wp:docPr id="7" name="Picture 7"/>
+            <wp:cNvGraphicFramePr>
+              <a:graphicFrameLocks xmlns:a="http://schemas.openxmlformats.org/drawingml/2006/main" noChangeAspect="1"/>
+            </wp:cNvGraphicFramePr>
+            <a:graphic xmlns:a="http://schemas.openxmlformats.org/drawingml/2006/main">
+              <a:graphicData uri="http://schemas.openxmlformats.org/drawingml/2006/picture">
+                <pic:pic xmlns:pic="http://schemas.openxmlformats.org/drawingml/2006/picture">
+                  <pic:nvPicPr>
+                    <pic:cNvPr id="1" name=""/>
+                    <pic:cNvPicPr/>
+                  </pic:nvPicPr>
+                  <pic:blipFill>
+                    <a:blip r:embed="rId20"/>
+                    <a:stretch>
+                      <a:fillRect/>
+                    </a:stretch>
+                  </pic:blipFill>
+                  <pic:spPr>
+                    <a:xfrm>
+                      <a:off x="0" y="0"/>
+                      <a:ext cx="5943600" cy="389890"/>
+                    </a:xfrm>
+                    <a:prstGeom prst="rect">
+                      <a:avLst/>
+                    </a:prstGeom>
+                  </pic:spPr>
+                </pic:pic>
+              </a:graphicData>
+            </a:graphic>
+          </wp:inline>
+        </w:drawing>
+      </w:r>
+    </w:p>
+    <w:p>
+      <w:pPr>
+        <w:rPr>
+          <w:rFonts w:ascii="Times New Roman" w:hAnsi="Times New Roman" w:cs="Times New Roman"/>
+          <w:noProof/>
+          <w:sz w:val="24"/>
+          <w:szCs w:val="24"/>
+        </w:rPr>
+      </w:pPr>
+      <w:r>
+        <w:rPr>
+          <w:rFonts w:ascii="Times New Roman" w:hAnsi="Times New Roman" w:cs="Times New Roman"/>
+          <w:sz w:val="24"/>
+          <w:szCs w:val="24"/>
+        </w:rPr>
+        <w:t xml:space="preserve">6) After launching the local instance on the browser, </w:t>
+      </w:r>
+      <w:r>
+        <w:rPr>
+          <w:rFonts w:ascii="Times New Roman" w:hAnsi="Times New Roman" w:cs="Times New Roman"/>
+          <w:sz w:val="24"/>
+          <w:szCs w:val="24"/>
+        </w:rPr>
+        <w:t>open</w:t>
+      </w:r>
+      <w:r>
+        <w:rPr>
+          <w:rFonts w:ascii="Times New Roman" w:hAnsi="Times New Roman" w:cs="Times New Roman"/>
+          <w:sz w:val="24"/>
+          <w:szCs w:val="24"/>
+        </w:rPr>
+        <w:t xml:space="preserve"> google chrome and navigate to the following URL. Hit enter to load the website. </w:t>
+      </w:r>
+    </w:p>
+    <w:p>
+      <w:pPr>
+        <w:jc w:val="center"/>
+        <w:rPr>
+          <w:rFonts w:ascii="Times New Roman" w:hAnsi="Times New Roman" w:cs="Times New Roman"/>
+          <w:noProof/>
+          <w:sz w:val="24"/>
+          <w:szCs w:val="24"/>
+        </w:rPr>
+      </w:pPr>
+      <w:r>
+        <w:rPr>
+          <w:rFonts w:ascii="Times New Roman" w:hAnsi="Times New Roman" w:cs="Times New Roman"/>
+          <w:noProof/>
+          <w:sz w:val="24"/>
+          <w:szCs w:val="24"/>
+        </w:rPr>
+        <w:drawing>
+          <wp:inline distT="0" distB="0" distL="0" distR="0" wp14:anchorId="7209D9CF" wp14:editId="7EF5C02C">
+            <wp:extent cx="5381625" cy="1171575"/>
+            <wp:effectExtent l="0" t="0" r="9525" b="9525"/>
+            <wp:docPr id="9" name="Picture 9" descr="Graphical user interface, text, application, website&#10;&#10;Description automatically generated"/>
+            <wp:cNvGraphicFramePr>
+              <a:graphicFrameLocks xmlns:a="http://schemas.openxmlformats.org/drawingml/2006/main" noChangeAspect="1"/>
+            </wp:cNvGraphicFramePr>
+            <a:graphic xmlns:a="http://schemas.openxmlformats.org/drawingml/2006/main">
+              <a:graphicData uri="http://schemas.openxmlformats.org/drawingml/2006/picture">
+                <pic:pic xmlns:pic="http://schemas.openxmlformats.org/drawingml/2006/picture">
+                  <pic:nvPicPr>
+                    <pic:cNvPr id="9" name="Picture 9" descr="Graphical user interface, text, application, website&#10;&#10;Description automatically generated"/>
+                    <pic:cNvPicPr/>
+                  </pic:nvPicPr>
+                  <pic:blipFill>
+                    <a:blip r:embed="rId21"/>
+                    <a:stretch>
+                      <a:fillRect/>
+                    </a:stretch>
+                  </pic:blipFill>
+                  <pic:spPr>
+                    <a:xfrm>
+                      <a:off x="0" y="0"/>
+                      <a:ext cx="5381625" cy="1171575"/>
+                    </a:xfrm>
+                    <a:prstGeom prst="rect">
+                      <a:avLst/>
+                    </a:prstGeom>
+                  </pic:spPr>
+                </pic:pic>
+              </a:graphicData>
+            </a:graphic>
+          </wp:inline>
+        </w:drawing>
+      </w:r>
+    </w:p>
+    <w:p>
+      <w:pPr>
+        <w:rPr>
+          <w:rFonts w:ascii="Times New Roman" w:hAnsi="Times New Roman" w:cs="Times New Roman"/>
+          <w:noProof/>
+          <w:sz w:val="24"/>
+          <w:szCs w:val="24"/>
+        </w:rPr>
+      </w:pPr>
+      <w:r>
+        <w:rPr>
+          <w:rFonts w:ascii="Times New Roman" w:hAnsi="Times New Roman" w:cs="Times New Roman"/>
+          <w:noProof/>
+          <w:sz w:val="24"/>
+          <w:szCs w:val="24"/>
+        </w:rPr>
+        <w:t>7) On the homepage, the user can read all about recent new</w:t>
+      </w:r>
+      <w:r>
+        <w:rPr>
+          <w:rFonts w:ascii="Times New Roman" w:hAnsi="Times New Roman" w:cs="Times New Roman"/>
+          <w:noProof/>
+          <w:sz w:val="24"/>
+          <w:szCs w:val="24"/>
+        </w:rPr>
+        <w:t>s</w:t>
+      </w:r>
+      <w:r>
+        <w:rPr>
+          <w:rFonts w:ascii="Times New Roman" w:hAnsi="Times New Roman" w:cs="Times New Roman"/>
+          <w:noProof/>
+          <w:sz w:val="24"/>
+          <w:szCs w:val="24"/>
+        </w:rPr>
+        <w:t xml:space="preserve"> events</w:t>
+      </w:r>
+      <w:r>
+        <w:rPr>
+          <w:rFonts w:ascii="Times New Roman" w:hAnsi="Times New Roman" w:cs="Times New Roman"/>
+          <w:noProof/>
+          <w:sz w:val="24"/>
+          <w:szCs w:val="24"/>
+        </w:rPr>
+        <w:t xml:space="preserve"> relating to the research that occurrs at UNCC. These new articles </w:t>
+      </w:r>
+      <w:r>
+        <w:rPr>
+          <w:rFonts w:ascii="Times New Roman" w:hAnsi="Times New Roman" w:cs="Times New Roman"/>
+          <w:noProof/>
+          <w:sz w:val="24"/>
+          <w:szCs w:val="24"/>
+        </w:rPr>
+        <w:t>are being live scraped from the UNCC domain</w:t>
+      </w:r>
+      <w:r>
+        <w:rPr>
+          <w:rFonts w:ascii="Times New Roman" w:hAnsi="Times New Roman" w:cs="Times New Roman"/>
+          <w:noProof/>
+          <w:sz w:val="24"/>
+          <w:szCs w:val="24"/>
+        </w:rPr>
+        <w:t xml:space="preserve"> and will update to reflect the domain itself</w:t>
+      </w:r>
+      <w:r>
+        <w:rPr>
+          <w:rFonts w:ascii="Times New Roman" w:hAnsi="Times New Roman" w:cs="Times New Roman"/>
+          <w:noProof/>
+          <w:sz w:val="24"/>
+          <w:szCs w:val="24"/>
+        </w:rPr>
+        <w:t>.</w:t>
+      </w:r>
+      <w:r>
+        <w:rPr>
+          <w:rFonts w:ascii="Times New Roman" w:hAnsi="Times New Roman" w:cs="Times New Roman"/>
+          <w:noProof/>
+          <w:sz w:val="24"/>
+          <w:szCs w:val="24"/>
+        </w:rPr>
+        <w:t xml:space="preserve"> The right side panel desplays information about the different departments at UNCC. These links wil redirect to the corresponding college’s website.</w:t>
+      </w:r>
+      <w:r>
+        <w:rPr>
+          <w:rFonts w:ascii="Times New Roman" w:hAnsi="Times New Roman" w:cs="Times New Roman"/>
+          <w:noProof/>
+          <w:sz w:val="24"/>
+          <w:szCs w:val="24"/>
+        </w:rPr>
+        <w:t xml:space="preserve"> This section also explains the purpose of the web application.</w:t>
+      </w:r>
+    </w:p>
+    <w:p>
+      <w:pPr>
+        <w:rPr>
+          <w:rFonts w:ascii="Times New Roman" w:hAnsi="Times New Roman" w:cs="Times New Roman"/>
+          <w:noProof/>
+          <w:sz w:val="24"/>
+          <w:szCs w:val="24"/>
+        </w:rPr>
+      </w:pPr>
+      <w:r>
+        <w:rPr>
+          <w:rFonts w:ascii="Times New Roman" w:hAnsi="Times New Roman" w:cs="Times New Roman"/>
+          <w:noProof/>
+          <w:sz w:val="24"/>
+          <w:szCs w:val="24"/>
+        </w:rPr>
+        <w:drawing>
+          <wp:inline distT="0" distB="0" distL="0" distR="0" wp14:anchorId="4620EBE6" wp14:editId="64115EDB">
+            <wp:extent cx="5943600" cy="2937510"/>
+            <wp:effectExtent l="0" t="0" r="0" b="0"/>
+            <wp:docPr id="10" name="Picture 10" descr="Graphical user interface, website&#10;&#10;Description automatically generated"/>
+            <wp:cNvGraphicFramePr>
+              <a:graphicFrameLocks xmlns:a="http://schemas.openxmlformats.org/drawingml/2006/main" noChangeAspect="1"/>
+            </wp:cNvGraphicFramePr>
+            <a:graphic xmlns:a="http://schemas.openxmlformats.org/drawingml/2006/main">
+              <a:graphicData uri="http://schemas.openxmlformats.org/drawingml/2006/picture">
+                <pic:pic xmlns:pic="http://schemas.openxmlformats.org/drawingml/2006/picture">
+                  <pic:nvPicPr>
+                    <pic:cNvPr id="10" name="Picture 10" descr="Graphical user interface, website&#10;&#10;Description automatically generated"/>
+                    <pic:cNvPicPr/>
+                  </pic:nvPicPr>
+                  <pic:blipFill>
+                    <a:blip r:embed="rId22"/>
+                    <a:stretch>
+                      <a:fillRect/>
+                    </a:stretch>
+                  </pic:blipFill>
+                  <pic:spPr>
+                    <a:xfrm>
+                      <a:off x="0" y="0"/>
+                      <a:ext cx="5943600" cy="2937510"/>
+                    </a:xfrm>
+                    <a:prstGeom prst="rect">
+                      <a:avLst/>
+                    </a:prstGeom>
+                  </pic:spPr>
+                </pic:pic>
+              </a:graphicData>
+            </a:graphic>
+          </wp:inline>
+        </w:drawing>
+      </w:r>
+    </w:p>
+    <w:p>
+      <w:pPr>
+        <w:rPr>
+          <w:rFonts w:ascii="Times New Roman" w:hAnsi="Times New Roman" w:cs="Times New Roman"/>
+          <w:noProof/>
+          <w:sz w:val="24"/>
+          <w:szCs w:val="24"/>
+        </w:rPr>
+      </w:pPr>
+    </w:p>
+    <w:p>
+      <w:pPr>
+        <w:rPr>
+          <w:rFonts w:ascii="Times New Roman" w:hAnsi="Times New Roman" w:cs="Times New Roman"/>
+          <w:noProof/>
+          <w:sz w:val="24"/>
+          <w:szCs w:val="24"/>
+        </w:rPr>
+      </w:pPr>
+    </w:p>
+    <w:p>
+      <w:pPr>
+        <w:rPr>
+          <w:rFonts w:ascii="Times New Roman" w:hAnsi="Times New Roman" w:cs="Times New Roman"/>
+          <w:noProof/>
+          <w:sz w:val="24"/>
+          <w:szCs w:val="24"/>
+        </w:rPr>
+      </w:pPr>
+    </w:p>
+    <w:p>
+      <w:pPr>
+        <w:rPr>
+          <w:rFonts w:ascii="Times New Roman" w:hAnsi="Times New Roman" w:cs="Times New Roman"/>
+          <w:noProof/>
+          <w:sz w:val="24"/>
+          <w:szCs w:val="24"/>
+        </w:rPr>
+      </w:pPr>
+    </w:p>
+    <w:p>
+      <w:pPr>
+        <w:rPr>
+          <w:rFonts w:ascii="Times New Roman" w:hAnsi="Times New Roman" w:cs="Times New Roman"/>
+          <w:noProof/>
+          <w:sz w:val="24"/>
+          <w:szCs w:val="24"/>
+        </w:rPr>
+      </w:pPr>
+    </w:p>
+    <w:p>
+      <w:pPr>
+        <w:rPr>
+          <w:rFonts w:ascii="Times New Roman" w:hAnsi="Times New Roman" w:cs="Times New Roman"/>
+          <w:noProof/>
+          <w:sz w:val="24"/>
+          <w:szCs w:val="24"/>
+        </w:rPr>
+      </w:pPr>
+      <w:r>
+        <w:rPr>
+          <w:rFonts w:ascii="Times New Roman" w:hAnsi="Times New Roman" w:cs="Times New Roman"/>
+          <w:noProof/>
+          <w:sz w:val="24"/>
+          <w:szCs w:val="24"/>
+        </w:rPr>
+        <w:lastRenderedPageBreak/>
+        <w:t xml:space="preserve">8) The user is also able to register and login to the application through the sign up and login links at the top right. To register an account click </w:t>
+      </w:r>
+      <w:r>
+        <w:rPr>
+          <w:rFonts w:ascii="Times New Roman" w:hAnsi="Times New Roman" w:cs="Times New Roman"/>
+          <w:noProof/>
+          <w:sz w:val="24"/>
+          <w:szCs w:val="24"/>
+        </w:rPr>
+        <w:t>on the sign up view. When in this view, fill out the form fields to create an account.</w:t>
+      </w:r>
+    </w:p>
+    <w:p>
+      <w:pPr>
+        <w:rPr>
+          <w:rFonts w:ascii="Times New Roman" w:hAnsi="Times New Roman" w:cs="Times New Roman"/>
+          <w:noProof/>
+          <w:sz w:val="24"/>
+          <w:szCs w:val="24"/>
+        </w:rPr>
+      </w:pPr>
+      <w:r>
+        <w:rPr>
+          <w:noProof/>
+        </w:rPr>
+        <w:drawing>
+          <wp:inline distT="0" distB="0" distL="0" distR="0" wp14:anchorId="1B48FB2B" wp14:editId="5E55B1BA">
+            <wp:extent cx="5943600" cy="2014855"/>
+            <wp:effectExtent l="0" t="0" r="0" b="4445"/>
+            <wp:docPr id="11" name="Picture 11" descr="A screenshot of a computer&#10;&#10;Description automatically generated with low confidence"/>
+            <wp:cNvGraphicFramePr>
+              <a:graphicFrameLocks xmlns:a="http://schemas.openxmlformats.org/drawingml/2006/main" noChangeAspect="1"/>
+            </wp:cNvGraphicFramePr>
+            <a:graphic xmlns:a="http://schemas.openxmlformats.org/drawingml/2006/main">
+              <a:graphicData uri="http://schemas.openxmlformats.org/drawingml/2006/picture">
+                <pic:pic xmlns:pic="http://schemas.openxmlformats.org/drawingml/2006/picture">
+                  <pic:nvPicPr>
+                    <pic:cNvPr id="11" name="Picture 11" descr="A screenshot of a computer&#10;&#10;Description automatically generated with low confidence"/>
+                    <pic:cNvPicPr/>
+                  </pic:nvPicPr>
+                  <pic:blipFill>
+                    <a:blip r:embed="rId23"/>
+                    <a:stretch>
+                      <a:fillRect/>
+                    </a:stretch>
+                  </pic:blipFill>
+                  <pic:spPr>
+                    <a:xfrm>
+                      <a:off x="0" y="0"/>
+                      <a:ext cx="5943600" cy="2014855"/>
+                    </a:xfrm>
+                    <a:prstGeom prst="rect">
+                      <a:avLst/>
+                    </a:prstGeom>
+                  </pic:spPr>
+                </pic:pic>
+              </a:graphicData>
+            </a:graphic>
+          </wp:inline>
+        </w:drawing>
+      </w:r>
+    </w:p>
+    <w:p>
+      <w:pPr>
+        <w:rPr>
+          <w:rFonts w:ascii="Times New Roman" w:hAnsi="Times New Roman" w:cs="Times New Roman"/>
+          <w:noProof/>
+          <w:sz w:val="24"/>
+          <w:szCs w:val="24"/>
+        </w:rPr>
+      </w:pPr>
+      <w:r>
+        <w:rPr>
+          <w:rFonts w:ascii="Times New Roman" w:hAnsi="Times New Roman" w:cs="Times New Roman"/>
+          <w:noProof/>
+          <w:sz w:val="24"/>
+          <w:szCs w:val="24"/>
+        </w:rPr>
+        <w:t xml:space="preserve"> </w:t>
+      </w:r>
+      <w:r>
+        <w:rPr>
+          <w:noProof/>
+        </w:rPr>
+        <w:drawing>
+          <wp:inline distT="0" distB="0" distL="0" distR="0" wp14:anchorId="04200E37" wp14:editId="25F6D067">
+            <wp:extent cx="5943600" cy="2878455"/>
+            <wp:effectExtent l="0" t="0" r="0" b="0"/>
+            <wp:docPr id="12" name="Picture 12" descr="A screenshot of a computer&#10;&#10;Description automatically generated"/>
+            <wp:cNvGraphicFramePr>
+              <a:graphicFrameLocks xmlns:a="http://schemas.openxmlformats.org/drawingml/2006/main" noChangeAspect="1"/>
+            </wp:cNvGraphicFramePr>
+            <a:graphic xmlns:a="http://schemas.openxmlformats.org/drawingml/2006/main">
+              <a:graphicData uri="http://schemas.openxmlformats.org/drawingml/2006/picture">
+                <pic:pic xmlns:pic="http://schemas.openxmlformats.org/drawingml/2006/picture">
+                  <pic:nvPicPr>
+                    <pic:cNvPr id="12" name="Picture 12" descr="A screenshot of a computer&#10;&#10;Description automatically generated"/>
+                    <pic:cNvPicPr/>
+                  </pic:nvPicPr>
+                  <pic:blipFill>
+                    <a:blip r:embed="rId24"/>
+                    <a:stretch>
+                      <a:fillRect/>
+                    </a:stretch>
+                  </pic:blipFill>
+                  <pic:spPr>
+                    <a:xfrm>
+                      <a:off x="0" y="0"/>
+                      <a:ext cx="5943600" cy="2878455"/>
+                    </a:xfrm>
+                    <a:prstGeom prst="rect">
+                      <a:avLst/>
+                    </a:prstGeom>
+                  </pic:spPr>
+                </pic:pic>
+              </a:graphicData>
+            </a:graphic>
+          </wp:inline>
+        </w:drawing>
+      </w:r>
+    </w:p>
+    <w:p>
+      <w:pPr>
+        <w:rPr>
+          <w:rFonts w:ascii="Times New Roman" w:hAnsi="Times New Roman" w:cs="Times New Roman"/>
+          <w:noProof/>
+          <w:sz w:val="24"/>
+          <w:szCs w:val="24"/>
+        </w:rPr>
+      </w:pPr>
+      <w:r>
+        <w:rPr>
+          <w:noProof/>
+        </w:rPr>
+        <w:lastRenderedPageBreak/>
+        <w:drawing>
+          <wp:inline distT="0" distB="0" distL="0" distR="0" wp14:anchorId="37A32B81" wp14:editId="38D50BC0">
+            <wp:extent cx="5943600" cy="2957830"/>
+            <wp:effectExtent l="0" t="0" r="0" b="0"/>
+            <wp:docPr id="13" name="Picture 13" descr="A screenshot of a computer&#10;&#10;Description automatically generated"/>
+            <wp:cNvGraphicFramePr>
+              <a:graphicFrameLocks xmlns:a="http://schemas.openxmlformats.org/drawingml/2006/main" noChangeAspect="1"/>
+            </wp:cNvGraphicFramePr>
+            <a:graphic xmlns:a="http://schemas.openxmlformats.org/drawingml/2006/main">
+              <a:graphicData uri="http://schemas.openxmlformats.org/drawingml/2006/picture">
+                <pic:pic xmlns:pic="http://schemas.openxmlformats.org/drawingml/2006/picture">
+                  <pic:nvPicPr>
+                    <pic:cNvPr id="13" name="Picture 13" descr="A screenshot of a computer&#10;&#10;Description automatically generated"/>
+                    <pic:cNvPicPr/>
+                  </pic:nvPicPr>
+                  <pic:blipFill>
+                    <a:blip r:embed="rId25"/>
+                    <a:stretch>
+                      <a:fillRect/>
+                    </a:stretch>
+                  </pic:blipFill>
+                  <pic:spPr>
+                    <a:xfrm>
+                      <a:off x="0" y="0"/>
+                      <a:ext cx="5943600" cy="2957830"/>
+                    </a:xfrm>
+                    <a:prstGeom prst="rect">
+                      <a:avLst/>
+                    </a:prstGeom>
+                  </pic:spPr>
+                </pic:pic>
+              </a:graphicData>
+            </a:graphic>
+          </wp:inline>
+        </w:drawing>
+      </w:r>
+    </w:p>
+    <w:p>
+      <w:pPr>
+        <w:rPr>
+          <w:rFonts w:ascii="Times New Roman" w:hAnsi="Times New Roman" w:cs="Times New Roman"/>
+          <w:noProof/>
+          <w:sz w:val="24"/>
+          <w:szCs w:val="24"/>
+        </w:rPr>
+      </w:pPr>
+      <w:r>
+        <w:rPr>
+          <w:rFonts w:ascii="Times New Roman" w:hAnsi="Times New Roman" w:cs="Times New Roman"/>
+          <w:noProof/>
+          <w:sz w:val="24"/>
+          <w:szCs w:val="24"/>
+        </w:rPr>
+        <w:t xml:space="preserve">9) To login to the application, input your username and password that you created when logging in. </w:t>
+      </w:r>
+    </w:p>
+    <w:p>
+      <w:pPr>
+        <w:rPr>
+          <w:rFonts w:ascii="Times New Roman" w:hAnsi="Times New Roman" w:cs="Times New Roman"/>
+          <w:noProof/>
+          <w:sz w:val="24"/>
+          <w:szCs w:val="24"/>
+        </w:rPr>
+      </w:pPr>
+      <w:r>
+        <w:rPr>
+          <w:noProof/>
+        </w:rPr>
+        <w:drawing>
+          <wp:inline distT="0" distB="0" distL="0" distR="0" wp14:anchorId="55C9A55A" wp14:editId="3594641F">
+            <wp:extent cx="5943600" cy="2908300"/>
+            <wp:effectExtent l="0" t="0" r="0" b="6350"/>
+            <wp:docPr id="14" name="Picture 14" descr="Graphical user interface, text, application&#10;&#10;Description automatically generated"/>
+            <wp:cNvGraphicFramePr>
+              <a:graphicFrameLocks xmlns:a="http://schemas.openxmlformats.org/drawingml/2006/main" noChangeAspect="1"/>
+            </wp:cNvGraphicFramePr>
+            <a:graphic xmlns:a="http://schemas.openxmlformats.org/drawingml/2006/main">
+              <a:graphicData uri="http://schemas.openxmlformats.org/drawingml/2006/picture">
+                <pic:pic xmlns:pic="http://schemas.openxmlformats.org/drawingml/2006/picture">
+                  <pic:nvPicPr>
+                    <pic:cNvPr id="14" name="Picture 14" descr="Graphical user interface, text, application&#10;&#10;Description automatically generated"/>
+                    <pic:cNvPicPr/>
+                  </pic:nvPicPr>
+                  <pic:blipFill>
+                    <a:blip r:embed="rId26"/>
+                    <a:stretch>
+                      <a:fillRect/>
+                    </a:stretch>
+                  </pic:blipFill>
+                  <pic:spPr>
+                    <a:xfrm>
+                      <a:off x="0" y="0"/>
+                      <a:ext cx="5943600" cy="2908300"/>
+                    </a:xfrm>
+                    <a:prstGeom prst="rect">
+                      <a:avLst/>
+                    </a:prstGeom>
+                  </pic:spPr>
+                </pic:pic>
+              </a:graphicData>
+            </a:graphic>
+          </wp:inline>
+        </w:drawing>
+      </w:r>
+    </w:p>
+    <w:p>
+      <w:pPr>
+        <w:rPr>
+          <w:rFonts w:ascii="Times New Roman" w:hAnsi="Times New Roman" w:cs="Times New Roman"/>
+          <w:noProof/>
+          <w:sz w:val="24"/>
+          <w:szCs w:val="24"/>
+        </w:rPr>
+      </w:pPr>
+      <w:r>
+        <w:rPr>
+          <w:noProof/>
+        </w:rPr>
+        <w:lastRenderedPageBreak/>
+        <w:drawing>
+          <wp:inline distT="0" distB="0" distL="0" distR="0" wp14:anchorId="5D885E33" wp14:editId="01D4A753">
+            <wp:extent cx="5943600" cy="3343910"/>
+            <wp:effectExtent l="0" t="0" r="0" b="8890"/>
+            <wp:docPr id="15" name="Picture 15" descr="Graphical user interface, website&#10;&#10;Description automatically generated"/>
+            <wp:cNvGraphicFramePr>
+              <a:graphicFrameLocks xmlns:a="http://schemas.openxmlformats.org/drawingml/2006/main" noChangeAspect="1"/>
+            </wp:cNvGraphicFramePr>
+            <a:graphic xmlns:a="http://schemas.openxmlformats.org/drawingml/2006/main">
+              <a:graphicData uri="http://schemas.openxmlformats.org/drawingml/2006/picture">
+                <pic:pic xmlns:pic="http://schemas.openxmlformats.org/drawingml/2006/picture">
+                  <pic:nvPicPr>
+                    <pic:cNvPr id="15" name="Picture 15" descr="Graphical user interface, website&#10;&#10;Description automatically generated"/>
+                    <pic:cNvPicPr/>
+                  </pic:nvPicPr>
+                  <pic:blipFill>
+                    <a:blip r:embed="rId27"/>
+                    <a:stretch>
+                      <a:fillRect/>
+                    </a:stretch>
+                  </pic:blipFill>
+                  <pic:spPr>
+                    <a:xfrm>
+                      <a:off x="0" y="0"/>
+                      <a:ext cx="5943600" cy="3343910"/>
+                    </a:xfrm>
+                    <a:prstGeom prst="rect">
+                      <a:avLst/>
+                    </a:prstGeom>
+                  </pic:spPr>
+                </pic:pic>
+              </a:graphicData>
+            </a:graphic>
+          </wp:inline>
+        </w:drawing>
+      </w:r>
+    </w:p>
+    <w:p>
+      <w:pPr>
+        <w:rPr>
+          <w:rFonts w:ascii="Times New Roman" w:hAnsi="Times New Roman" w:cs="Times New Roman"/>
+          <w:sz w:val="24"/>
+          <w:szCs w:val="24"/>
+        </w:rPr>
+      </w:pPr>
+      <w:r>
+        <w:rPr>
+          <w:rFonts w:ascii="Times New Roman" w:hAnsi="Times New Roman" w:cs="Times New Roman"/>
+          <w:sz w:val="24"/>
+          <w:szCs w:val="24"/>
+        </w:rPr>
+        <w:t xml:space="preserve">10) </w:t>
+      </w:r>
+      <w:r>
+        <w:rPr>
+          <w:rFonts w:ascii="Times New Roman" w:hAnsi="Times New Roman" w:cs="Times New Roman"/>
+          <w:sz w:val="24"/>
+          <w:szCs w:val="24"/>
+        </w:rPr>
+        <w:t xml:space="preserve">The professor profile is currently in a very early stage as it has no path and the view is still in development, but the data is successfully being scraped. </w:t>
+      </w:r>
+      <w:r>
+        <w:rPr>
+          <w:rFonts w:ascii="Times New Roman" w:hAnsi="Times New Roman" w:cs="Times New Roman"/>
+          <w:sz w:val="24"/>
+          <w:szCs w:val="24"/>
+        </w:rPr>
+        <w:t xml:space="preserve">As seen in the video, the professor profile page is loading data directly from the database. </w:t>
+      </w:r>
+      <w:r>
+        <w:rPr>
+          <w:rFonts w:ascii="Times New Roman" w:hAnsi="Times New Roman" w:cs="Times New Roman"/>
+          <w:sz w:val="24"/>
+          <w:szCs w:val="24"/>
+        </w:rPr>
+        <w:t>So,</w:t>
+      </w:r>
+      <w:r>
+        <w:rPr>
+          <w:rFonts w:ascii="Times New Roman" w:hAnsi="Times New Roman" w:cs="Times New Roman"/>
+          <w:sz w:val="24"/>
+          <w:szCs w:val="24"/>
+        </w:rPr>
+        <w:t xml:space="preserve"> a query must be performed to access this data.</w:t>
+      </w:r>
+      <w:r>
+        <w:rPr>
+          <w:rFonts w:ascii="Times New Roman" w:hAnsi="Times New Roman" w:cs="Times New Roman"/>
+          <w:sz w:val="24"/>
+          <w:szCs w:val="24"/>
+        </w:rPr>
+        <w:t xml:space="preserve"> Sprint 3 should see this feature fleshed out.</w:t>
+      </w:r>
+    </w:p>
+    <w:p>
+      <w:pPr>
+        <w:rPr>
+          <w:rFonts w:ascii="Times New Roman" w:hAnsi="Times New Roman" w:cs="Times New Roman"/>
+          <w:sz w:val="24"/>
+          <w:szCs w:val="24"/>
+        </w:rPr>
+      </w:pPr>
+      <w:r>
+        <w:rPr>
+          <w:rFonts w:ascii="Times New Roman" w:hAnsi="Times New Roman" w:cs="Times New Roman"/>
+          <w:sz w:val="24"/>
+          <w:szCs w:val="24"/>
+        </w:rPr>
+        <w:t>11) As seen in the homepage footer, there are various links that all lead to UNCC related platforms. These</w:t>
+      </w:r>
+      <w:r>
+        <w:rPr>
+          <w:rFonts w:ascii="Times New Roman" w:hAnsi="Times New Roman" w:cs="Times New Roman"/>
+          <w:sz w:val="24"/>
+          <w:szCs w:val="24"/>
+        </w:rPr>
+        <w:t xml:space="preserve"> icons link to the official UNCC domain, facebook, twitter and Instagram. This will allow students the opportunity to actively participate within the niner community.</w:t>
+      </w:r>
+      <w:r>
+        <w:rPr>
+          <w:rFonts w:ascii="Times New Roman" w:hAnsi="Times New Roman" w:cs="Times New Roman"/>
+          <w:sz w:val="24"/>
+          <w:szCs w:val="24"/>
+        </w:rPr>
+        <w:t xml:space="preserve"> </w:t>
+      </w:r>
+    </w:p>
+    <w:p>
+      <w:pPr>
+        <w:rPr>
+          <w:rFonts w:ascii="Times New Roman" w:hAnsi="Times New Roman" w:cs="Times New Roman"/>
+          <w:sz w:val="24"/>
+          <w:szCs w:val="24"/>
+        </w:rPr>
+      </w:pPr>
+      <w:r>
+        <w:rPr>
+          <w:noProof/>
+        </w:rPr>
+        <w:drawing>
+          <wp:inline distT="0" distB="0" distL="0" distR="0" wp14:anchorId="4C938183" wp14:editId="4F94EED6">
+            <wp:extent cx="5943600" cy="3221355"/>
+            <wp:effectExtent l="0" t="0" r="0" b="0"/>
+            <wp:docPr id="16" name="Picture 16" descr="Graphical user interface, website&#10;&#10;Description automatically generated"/>
+            <wp:cNvGraphicFramePr>
+              <a:graphicFrameLocks xmlns:a="http://schemas.openxmlformats.org/drawingml/2006/main" noChangeAspect="1"/>
+            </wp:cNvGraphicFramePr>
+            <a:graphic xmlns:a="http://schemas.openxmlformats.org/drawingml/2006/main">
+              <a:graphicData uri="http://schemas.openxmlformats.org/drawingml/2006/picture">
+                <pic:pic xmlns:pic="http://schemas.openxmlformats.org/drawingml/2006/picture">
+                  <pic:nvPicPr>
+                    <pic:cNvPr id="16" name="Picture 16" descr="Graphical user interface, website&#10;&#10;Description automatically generated"/>
+                    <pic:cNvPicPr/>
+                  </pic:nvPicPr>
+                  <pic:blipFill>
+                    <a:blip r:embed="rId28"/>
+                    <a:stretch>
+                      <a:fillRect/>
+                    </a:stretch>
+                  </pic:blipFill>
+                  <pic:spPr>
+                    <a:xfrm>
+                      <a:off x="0" y="0"/>
+                      <a:ext cx="5943600" cy="3221355"/>
+                    </a:xfrm>
+                    <a:prstGeom prst="rect">
+                      <a:avLst/>
+                    </a:prstGeom>
+                  </pic:spPr>
+                </pic:pic>
+              </a:graphicData>
+            </a:graphic>
+          </wp:inline>
+        </w:drawing>
+      </w:r>
+    </w:p>
     <w:sectPr>
-      <w:headerReference w:type="default" r:id="rId14"/>
+      <w:headerReference w:type="default" r:id="rId29"/>
       <w:pgSz w:w="12240" w:h="15840"/>
       <w:pgMar w:top="1440" w:right="1440" w:bottom="1440" w:left="1440" w:header="720" w:footer="720" w:gutter="0"/>
       <w:cols w:space="720"/>

</xml_diff>